<commit_message>
Added the form to the booking page
</commit_message>
<xml_diff>
--- a/research/Prompt brakedown.docx
+++ b/research/Prompt brakedown.docx
@@ -18,15 +18,7 @@
         <w:t>“</w:t>
       </w:r>
       <w:r>
-        <w:t xml:space="preserve">You are required to be able to write code in HTML, JavaScript, Node.js, and Express.js scripting languages to build a fully-fledged web database application. More importantly, you should be able to use </w:t>
-      </w:r>
-      <w:proofErr w:type="spellStart"/>
-      <w:r>
-        <w:t>mongodb</w:t>
-      </w:r>
-      <w:proofErr w:type="spellEnd"/>
-      <w:r>
-        <w:t xml:space="preserve"> library within a Node.js program</w:t>
+        <w:t>You are required to be able to write code in HTML, JavaScript, Node.js, and Express.js scripting languages to build a fully-fledged web database application. More importantly, you should be able to use mongodb library within a Node.js program</w:t>
       </w:r>
       <w:r>
         <w:t>. This is broken down into 2 tasks.”</w:t>
@@ -46,24 +38,733 @@
       </w:r>
     </w:p>
     <w:p>
+      <w:pPr>
+        <w:tabs>
+          <w:tab w:val="left" w:pos="7883"/>
+        </w:tabs>
+      </w:pPr>
       <w:r>
         <w:t xml:space="preserve">The application you are required to build is based on </w:t>
       </w:r>
-      <w:proofErr w:type="spellStart"/>
-      <w:r>
-        <w:t>sample_airbnb</w:t>
-      </w:r>
-      <w:proofErr w:type="spellEnd"/>
-      <w:r>
-        <w:t xml:space="preserve"> database you have been using in the past few labs as well as the Assignment 2. Your web application will present </w:t>
-      </w:r>
-      <w:proofErr w:type="spellStart"/>
-      <w:r>
-        <w:t>AirBnB</w:t>
-      </w:r>
-      <w:proofErr w:type="spellEnd"/>
-      <w:r>
-        <w:t xml:space="preserve"> clients with an interface where they can filter listings based on their priorities and then will allow them to choose one listing from the presented list and add a new booking for their requested dates. </w:t>
+      <w:r>
+        <w:rPr>
+          <w:color w:val="FF0000"/>
+        </w:rPr>
+        <w:t xml:space="preserve">sample_airbnb </w:t>
+      </w:r>
+      <w:r>
+        <w:t>database</w:t>
+      </w:r>
+      <w:r>
+        <w:t>.</w:t>
+      </w:r>
+      <w:r>
+        <w:t xml:space="preserve"> </w:t>
+      </w:r>
+      <w:r>
+        <w:t>Within this database I have the collection “</w:t>
+      </w:r>
+      <w:r>
+        <w:rPr>
+          <w:color w:val="FF0000"/>
+        </w:rPr>
+        <w:t>listingsAndReviews</w:t>
+      </w:r>
+      <w:r>
+        <w:t>”.</w:t>
+      </w:r>
+    </w:p>
+    <w:p>
+      <w:pPr>
+        <w:tabs>
+          <w:tab w:val="left" w:pos="7883"/>
+        </w:tabs>
+      </w:pPr>
+      <w:r>
+        <w:t xml:space="preserve">Within this collection I have the following fields. NOTE I am listing the key pair with the data type but not sample data. </w:t>
+      </w:r>
+      <w:r>
+        <w:t>Also for objects and arrays, not all are listed as they are not needed.</w:t>
+      </w:r>
+    </w:p>
+    <w:p>
+      <w:pPr>
+        <w:pStyle w:val="NoSpacing"/>
+      </w:pPr>
+      <w:r>
+        <w:t>{</w:t>
+      </w:r>
+    </w:p>
+    <w:p>
+      <w:pPr>
+        <w:pStyle w:val="NoSpacing"/>
+      </w:pPr>
+      <w:r>
+        <w:t>_id: String,</w:t>
+      </w:r>
+    </w:p>
+    <w:p>
+      <w:pPr>
+        <w:pStyle w:val="NoSpacing"/>
+      </w:pPr>
+      <w:r>
+        <w:t xml:space="preserve">listing_url: String, </w:t>
+      </w:r>
+    </w:p>
+    <w:p>
+      <w:pPr>
+        <w:pStyle w:val="NoSpacing"/>
+      </w:pPr>
+      <w:r>
+        <w:t>name: String,</w:t>
+      </w:r>
+    </w:p>
+    <w:p>
+      <w:pPr>
+        <w:pStyle w:val="NoSpacing"/>
+      </w:pPr>
+      <w:r>
+        <w:t>summary: String,</w:t>
+      </w:r>
+    </w:p>
+    <w:p>
+      <w:pPr>
+        <w:pStyle w:val="NoSpacing"/>
+      </w:pPr>
+      <w:r>
+        <w:t>space: String,</w:t>
+      </w:r>
+    </w:p>
+    <w:p>
+      <w:pPr>
+        <w:pStyle w:val="NoSpacing"/>
+      </w:pPr>
+      <w:r>
+        <w:t>description:String,</w:t>
+      </w:r>
+    </w:p>
+    <w:p>
+      <w:pPr>
+        <w:pStyle w:val="NoSpacing"/>
+      </w:pPr>
+      <w:r>
+        <w:t>neighbourhood_overview:String,</w:t>
+      </w:r>
+    </w:p>
+    <w:p>
+      <w:pPr>
+        <w:pStyle w:val="NoSpacing"/>
+      </w:pPr>
+      <w:r>
+        <w:t>notes:String,</w:t>
+      </w:r>
+    </w:p>
+    <w:p>
+      <w:pPr>
+        <w:pStyle w:val="NoSpacing"/>
+      </w:pPr>
+      <w:r>
+        <w:t>transit:String,</w:t>
+      </w:r>
+    </w:p>
+    <w:p>
+      <w:pPr>
+        <w:pStyle w:val="NoSpacing"/>
+      </w:pPr>
+      <w:r>
+        <w:t>access:String,</w:t>
+      </w:r>
+    </w:p>
+    <w:p>
+      <w:pPr>
+        <w:pStyle w:val="NoSpacing"/>
+      </w:pPr>
+      <w:r>
+        <w:t>interaction:String,</w:t>
+      </w:r>
+    </w:p>
+    <w:p>
+      <w:pPr>
+        <w:pStyle w:val="NoSpacing"/>
+      </w:pPr>
+      <w:r>
+        <w:t>house_rules:String,</w:t>
+      </w:r>
+    </w:p>
+    <w:p>
+      <w:pPr>
+        <w:pStyle w:val="NoSpacing"/>
+      </w:pPr>
+      <w:r>
+        <w:t>property_type:String,</w:t>
+      </w:r>
+    </w:p>
+    <w:p>
+      <w:pPr>
+        <w:pStyle w:val="NoSpacing"/>
+      </w:pPr>
+      <w:r>
+        <w:t>room_type:String,</w:t>
+      </w:r>
+    </w:p>
+    <w:p>
+      <w:pPr>
+        <w:pStyle w:val="NoSpacing"/>
+      </w:pPr>
+      <w:r>
+        <w:t>bed_type:String,</w:t>
+      </w:r>
+    </w:p>
+    <w:p>
+      <w:pPr>
+        <w:pStyle w:val="NoSpacing"/>
+      </w:pPr>
+      <w:r>
+        <w:t>minimum_nights:String,</w:t>
+      </w:r>
+    </w:p>
+    <w:p>
+      <w:pPr>
+        <w:pStyle w:val="NoSpacing"/>
+      </w:pPr>
+      <w:r>
+        <w:t>maximum_nights:String,</w:t>
+      </w:r>
+    </w:p>
+    <w:p>
+      <w:pPr>
+        <w:pStyle w:val="NoSpacing"/>
+      </w:pPr>
+      <w:r>
+        <w:t>cancellation_policy:String,</w:t>
+      </w:r>
+    </w:p>
+    <w:p>
+      <w:pPr>
+        <w:pStyle w:val="NoSpacing"/>
+      </w:pPr>
+      <w:r>
+        <w:t>last_scrapped:Date,</w:t>
+      </w:r>
+    </w:p>
+    <w:p>
+      <w:pPr>
+        <w:pStyle w:val="NoSpacing"/>
+      </w:pPr>
+      <w:r>
+        <w:t>calendar_last_scraped:Date,</w:t>
+      </w:r>
+    </w:p>
+    <w:p>
+      <w:pPr>
+        <w:pStyle w:val="NoSpacing"/>
+      </w:pPr>
+      <w:r>
+        <w:t>first_review:Date,</w:t>
+      </w:r>
+    </w:p>
+    <w:p>
+      <w:pPr>
+        <w:pStyle w:val="NoSpacing"/>
+      </w:pPr>
+      <w:r>
+        <w:t>last:review:Date,</w:t>
+      </w:r>
+    </w:p>
+    <w:p>
+      <w:pPr>
+        <w:pStyle w:val="NoSpacing"/>
+      </w:pPr>
+      <w:r>
+        <w:t>accommodates:Int32,</w:t>
+      </w:r>
+    </w:p>
+    <w:p>
+      <w:pPr>
+        <w:pStyle w:val="NoSpacing"/>
+      </w:pPr>
+      <w:r>
+        <w:t>bedrooms:Int32,</w:t>
+      </w:r>
+    </w:p>
+    <w:p>
+      <w:pPr>
+        <w:pStyle w:val="NoSpacing"/>
+      </w:pPr>
+      <w:r>
+        <w:t>beds:Int32,</w:t>
+      </w:r>
+    </w:p>
+    <w:p>
+      <w:pPr>
+        <w:pStyle w:val="NoSpacing"/>
+      </w:pPr>
+      <w:r>
+        <w:t>number_of_reviews:Int32,</w:t>
+      </w:r>
+    </w:p>
+    <w:p>
+      <w:pPr>
+        <w:pStyle w:val="NoSpacing"/>
+      </w:pPr>
+      <w:r>
+        <w:t>bathooms:Decimal128,</w:t>
+      </w:r>
+    </w:p>
+    <w:p>
+      <w:pPr>
+        <w:pStyle w:val="NoSpacing"/>
+      </w:pPr>
+      <w:r>
+        <w:t>amenities:Array,</w:t>
+      </w:r>
+    </w:p>
+    <w:p>
+      <w:pPr>
+        <w:pStyle w:val="NoSpacing"/>
+      </w:pPr>
+      <w:r>
+        <w:t>price:Decimal128,</w:t>
+      </w:r>
+    </w:p>
+    <w:p>
+      <w:pPr>
+        <w:pStyle w:val="NoSpacing"/>
+      </w:pPr>
+      <w:r>
+        <w:t>security_deposit:Decimal128,</w:t>
+      </w:r>
+    </w:p>
+    <w:p>
+      <w:pPr>
+        <w:pStyle w:val="NoSpacing"/>
+      </w:pPr>
+      <w:r>
+        <w:t>cleaning_fee:Decimal128,</w:t>
+      </w:r>
+    </w:p>
+    <w:p>
+      <w:pPr>
+        <w:pStyle w:val="NoSpacing"/>
+      </w:pPr>
+      <w:r>
+        <w:t>extra_people:Decimal128,</w:t>
+      </w:r>
+    </w:p>
+    <w:p>
+      <w:pPr>
+        <w:pStyle w:val="NoSpacing"/>
+      </w:pPr>
+      <w:r>
+        <w:t>guests_included:Decimal128,</w:t>
+      </w:r>
+    </w:p>
+    <w:p>
+      <w:pPr>
+        <w:pStyle w:val="NoSpacing"/>
+      </w:pPr>
+      <w:r>
+        <w:t>images:Object,</w:t>
+      </w:r>
+    </w:p>
+    <w:p>
+      <w:pPr>
+        <w:pStyle w:val="NoSpacing"/>
+      </w:pPr>
+      <w:r>
+        <w:lastRenderedPageBreak/>
+        <w:t>host:Object,</w:t>
+      </w:r>
+    </w:p>
+    <w:p>
+      <w:pPr>
+        <w:pStyle w:val="NoSpacing"/>
+      </w:pPr>
+      <w:r>
+        <w:t>address:Object,</w:t>
+      </w:r>
+    </w:p>
+    <w:p>
+      <w:pPr>
+        <w:pStyle w:val="NoSpacing"/>
+      </w:pPr>
+      <w:r>
+        <w:tab/>
+      </w:r>
+      <w:r>
+        <w:t>street:</w:t>
+      </w:r>
+      <w:r>
+        <w:t>string,</w:t>
+      </w:r>
+    </w:p>
+    <w:p>
+      <w:pPr>
+        <w:pStyle w:val="NoSpacing"/>
+      </w:pPr>
+      <w:r>
+        <w:tab/>
+        <w:t>market:string,</w:t>
+      </w:r>
+    </w:p>
+    <w:p>
+      <w:pPr>
+        <w:pStyle w:val="NoSpacing"/>
+      </w:pPr>
+      <w:r>
+        <w:t>availability:Object,</w:t>
+      </w:r>
+    </w:p>
+    <w:p>
+      <w:pPr>
+        <w:pStyle w:val="NoSpacing"/>
+      </w:pPr>
+      <w:r>
+        <w:t>review_scores:Object,</w:t>
+      </w:r>
+    </w:p>
+    <w:p>
+      <w:pPr>
+        <w:pStyle w:val="NoSpacing"/>
+      </w:pPr>
+      <w:r>
+        <w:t>reviews:Array,</w:t>
+      </w:r>
+    </w:p>
+    <w:p>
+      <w:pPr>
+        <w:pStyle w:val="NoSpacing"/>
+      </w:pPr>
+      <w:r>
+        <w:tab/>
+      </w:r>
+      <w:r>
+        <w:t>review_scores_rating</w:t>
+      </w:r>
+      <w:r>
+        <w:t>: int32,</w:t>
+      </w:r>
+    </w:p>
+    <w:p>
+      <w:pPr>
+        <w:pStyle w:val="NoSpacing"/>
+      </w:pPr>
+      <w:r>
+        <w:t xml:space="preserve">bookings: Array, </w:t>
+      </w:r>
+    </w:p>
+    <w:p>
+      <w:pPr>
+        <w:pStyle w:val="NoSpacing"/>
+      </w:pPr>
+      <w:r>
+        <w:t>0: Object</w:t>
+      </w:r>
+    </w:p>
+    <w:p>
+      <w:pPr>
+        <w:pStyle w:val="NoSpacing"/>
+      </w:pPr>
+      <w:r>
+        <w:rPr>
+          <w:b/>
+          <w:bCs/>
+        </w:rPr>
+        <w:t>booking_id</w:t>
+      </w:r>
+      <w:r>
+        <w:rPr>
+          <w:b/>
+          <w:bCs/>
+        </w:rPr>
+        <w:t xml:space="preserve"> </w:t>
+      </w:r>
+      <w:r>
+        <w:t>:</w:t>
+      </w:r>
+      <w:r>
+        <w:t>Int32</w:t>
+      </w:r>
+    </w:p>
+    <w:p>
+      <w:pPr>
+        <w:pStyle w:val="NoSpacing"/>
+      </w:pPr>
+      <w:r>
+        <w:rPr>
+          <w:b/>
+          <w:bCs/>
+        </w:rPr>
+        <w:t>arrival_date</w:t>
+      </w:r>
+      <w:r>
+        <w:rPr>
+          <w:b/>
+          <w:bCs/>
+        </w:rPr>
+        <w:t xml:space="preserve"> </w:t>
+      </w:r>
+      <w:r>
+        <w:t>:</w:t>
+      </w:r>
+      <w:r>
+        <w:t xml:space="preserve"> </w:t>
+      </w:r>
+      <w:r>
+        <w:t>Date,</w:t>
+      </w:r>
+    </w:p>
+    <w:p>
+      <w:pPr>
+        <w:pStyle w:val="NoSpacing"/>
+      </w:pPr>
+      <w:r>
+        <w:rPr>
+          <w:b/>
+          <w:bCs/>
+        </w:rPr>
+        <w:t>departure_date</w:t>
+      </w:r>
+      <w:r>
+        <w:rPr>
+          <w:b/>
+          <w:bCs/>
+        </w:rPr>
+        <w:t xml:space="preserve"> </w:t>
+      </w:r>
+      <w:r>
+        <w:t>:</w:t>
+      </w:r>
+      <w:r>
+        <w:t>Date,</w:t>
+      </w:r>
+    </w:p>
+    <w:p>
+      <w:pPr>
+        <w:pStyle w:val="NoSpacing"/>
+      </w:pPr>
+      <w:r>
+        <w:rPr>
+          <w:b/>
+          <w:bCs/>
+        </w:rPr>
+        <w:t>client</w:t>
+      </w:r>
+      <w:r>
+        <w:rPr>
+          <w:b/>
+          <w:bCs/>
+        </w:rPr>
+        <w:t xml:space="preserve"> </w:t>
+      </w:r>
+      <w:r>
+        <w:t>: Object</w:t>
+      </w:r>
+    </w:p>
+    <w:p>
+      <w:pPr>
+        <w:pStyle w:val="NoSpacing"/>
+      </w:pPr>
+      <w:r>
+        <w:tab/>
+      </w:r>
+      <w:r>
+        <w:t>name: String,</w:t>
+      </w:r>
+    </w:p>
+    <w:p>
+      <w:pPr>
+        <w:pStyle w:val="NoSpacing"/>
+      </w:pPr>
+      <w:r>
+        <w:tab/>
+        <w:t>email: String,</w:t>
+      </w:r>
+    </w:p>
+    <w:p>
+      <w:pPr>
+        <w:pStyle w:val="NoSpacing"/>
+      </w:pPr>
+      <w:r>
+        <w:tab/>
+        <w:t>daytime_phone:</w:t>
+      </w:r>
+      <w:r>
+        <w:t xml:space="preserve"> String, </w:t>
+      </w:r>
+    </w:p>
+    <w:p>
+      <w:pPr>
+        <w:pStyle w:val="NoSpacing"/>
+      </w:pPr>
+      <w:r>
+        <w:tab/>
+        <w:t>mobile: String,</w:t>
+      </w:r>
+    </w:p>
+    <w:p>
+      <w:pPr>
+        <w:pStyle w:val="NoSpacing"/>
+      </w:pPr>
+      <w:r>
+        <w:tab/>
+        <w:t>postal_address: String,</w:t>
+      </w:r>
+    </w:p>
+    <w:p>
+      <w:pPr>
+        <w:pStyle w:val="NoSpacing"/>
+      </w:pPr>
+      <w:r>
+        <w:tab/>
+        <w:t>home_address:String,</w:t>
+      </w:r>
+    </w:p>
+    <w:p>
+      <w:pPr>
+        <w:pStyle w:val="NoSpacing"/>
+      </w:pPr>
+      <w:r>
+        <w:rPr>
+          <w:b/>
+          <w:bCs/>
+        </w:rPr>
+        <w:t>deposit_paid</w:t>
+      </w:r>
+      <w:r>
+        <w:t>:</w:t>
+      </w:r>
+      <w:r>
+        <w:t xml:space="preserve"> int32,</w:t>
+      </w:r>
+    </w:p>
+    <w:p>
+      <w:pPr>
+        <w:pStyle w:val="NoSpacing"/>
+      </w:pPr>
+      <w:r>
+        <w:rPr>
+          <w:b/>
+          <w:bCs/>
+        </w:rPr>
+        <w:t>balance_due</w:t>
+      </w:r>
+      <w:r>
+        <w:rPr>
+          <w:b/>
+          <w:bCs/>
+        </w:rPr>
+        <w:t xml:space="preserve"> </w:t>
+      </w:r>
+      <w:r>
+        <w:t>:</w:t>
+      </w:r>
+      <w:r>
+        <w:t xml:space="preserve"> </w:t>
+      </w:r>
+      <w:r>
+        <w:t xml:space="preserve">int32, </w:t>
+      </w:r>
+    </w:p>
+    <w:p>
+      <w:pPr>
+        <w:pStyle w:val="NoSpacing"/>
+      </w:pPr>
+      <w:r>
+        <w:rPr>
+          <w:b/>
+          <w:bCs/>
+        </w:rPr>
+        <w:t>balance_due_date</w:t>
+      </w:r>
+      <w:r>
+        <w:rPr>
+          <w:b/>
+          <w:bCs/>
+        </w:rPr>
+        <w:t xml:space="preserve"> </w:t>
+      </w:r>
+      <w:r>
+        <w:t>:</w:t>
+      </w:r>
+      <w:r>
+        <w:t xml:space="preserve">Date, </w:t>
+      </w:r>
+    </w:p>
+    <w:p>
+      <w:pPr>
+        <w:pStyle w:val="NoSpacing"/>
+      </w:pPr>
+      <w:r>
+        <w:rPr>
+          <w:b/>
+          <w:bCs/>
+        </w:rPr>
+        <w:t>number_of_guests</w:t>
+      </w:r>
+      <w:r>
+        <w:t>:</w:t>
+      </w:r>
+      <w:r>
+        <w:t xml:space="preserve"> int32,</w:t>
+      </w:r>
+    </w:p>
+    <w:p>
+      <w:pPr>
+        <w:pStyle w:val="NoSpacing"/>
+      </w:pPr>
+      <w:r>
+        <w:t>guests:</w:t>
+      </w:r>
+      <w:r>
+        <w:t xml:space="preserve"> Array</w:t>
+      </w:r>
+    </w:p>
+    <w:p>
+      <w:pPr>
+        <w:pStyle w:val="NoSpacing"/>
+      </w:pPr>
+      <w:r>
+        <w:tab/>
+        <w:t>0:Object</w:t>
+      </w:r>
+    </w:p>
+    <w:p>
+      <w:pPr>
+        <w:pStyle w:val="NoSpacing"/>
+      </w:pPr>
+      <w:r>
+        <w:tab/>
+        <w:t>name: String,</w:t>
+      </w:r>
+    </w:p>
+    <w:p>
+      <w:pPr>
+        <w:pStyle w:val="NoSpacing"/>
+      </w:pPr>
+      <w:r>
+        <w:tab/>
+        <w:t>age:</w:t>
+      </w:r>
+      <w:r>
+        <w:t xml:space="preserve"> int32,</w:t>
+      </w:r>
+    </w:p>
+    <w:p>
+      <w:pPr>
+        <w:pStyle w:val="NoSpacing"/>
+      </w:pPr>
+      <w:r>
+        <w:t>}</w:t>
+      </w:r>
+    </w:p>
+    <w:p/>
+    <w:p>
+      <w:r>
+        <w:t>The</w:t>
+      </w:r>
+      <w:r>
+        <w:t xml:space="preserve"> web application will present AirBnB clients with an interface where they can filter listings based on their priorities and then will allow them to choose one listing from the presented list and add a new booking for their requested dates. </w:t>
       </w:r>
     </w:p>
     <w:p>
@@ -113,7 +814,31 @@
         <w:t>T</w:t>
       </w:r>
       <w:r>
-        <w:t>he top section will consist of a simple form with three form input fields: Location, the type of the property and the number of bedrooms</w:t>
+        <w:t xml:space="preserve">he top section will consist of a simple form with three form input fields: </w:t>
+      </w:r>
+      <w:r>
+        <w:rPr>
+          <w:color w:val="FF0000"/>
+        </w:rPr>
+        <w:t>Location</w:t>
+      </w:r>
+      <w:r>
+        <w:t xml:space="preserve">, the </w:t>
+      </w:r>
+      <w:r>
+        <w:rPr>
+          <w:color w:val="FF0000"/>
+        </w:rPr>
+        <w:t xml:space="preserve">type of the property </w:t>
+      </w:r>
+      <w:r>
+        <w:t xml:space="preserve">and the </w:t>
+      </w:r>
+      <w:r>
+        <w:rPr>
+          <w:color w:val="FF0000"/>
+        </w:rPr>
+        <w:t>number of bedrooms</w:t>
       </w:r>
       <w:r>
         <w:t>.</w:t>
@@ -155,283 +880,6 @@
       <w:r>
         <w:t xml:space="preserve"> is a mandatory input. </w:t>
       </w:r>
-      <w:r>
-        <w:rPr>
-          <w:color w:val="FF0000"/>
-        </w:rPr>
-        <w:t xml:space="preserve">Type of property </w:t>
-      </w:r>
-      <w:r>
-        <w:t xml:space="preserve">and </w:t>
-      </w:r>
-      <w:r>
-        <w:rPr>
-          <w:color w:val="FF0000"/>
-        </w:rPr>
-        <w:t xml:space="preserve">number of bedrooms </w:t>
-      </w:r>
-      <w:r>
-        <w:t xml:space="preserve">are dropdown lists. However, these two inputs are optional, i.e. the clients can choose to leave them unselected and submit the form. </w:t>
-      </w:r>
-    </w:p>
-    <w:p>
-      <w:r>
-        <w:t xml:space="preserve">After the form is submitted, the bottom part of the webpage will get refreshed with property listings that matches with the filtering criteria the client has submitted. </w:t>
-      </w:r>
-    </w:p>
-    <w:p>
-      <w:r>
-        <w:t>For example, if they have chosen Barcelona as the location and left other two inputs empty, it will display all properties in the Barcelona market (</w:t>
-      </w:r>
-      <w:proofErr w:type="spellStart"/>
-      <w:r>
-        <w:rPr>
-          <w:color w:val="FF0000"/>
-        </w:rPr>
-        <w:t>address.market</w:t>
-      </w:r>
-      <w:proofErr w:type="spellEnd"/>
-      <w:r>
-        <w:t xml:space="preserve">). </w:t>
-      </w:r>
-    </w:p>
-    <w:p>
-      <w:r>
-        <w:t xml:space="preserve">If a client had filled all three fields (say, 3-bedroom apartments in Barcelona) then your application will display a further narrowed-down result set. </w:t>
-      </w:r>
-    </w:p>
-    <w:p>
-      <w:r>
-        <w:t>Each property listing on this page should comprise of the name of the property, summary, daily price, and review score rating (</w:t>
-      </w:r>
-      <w:proofErr w:type="spellStart"/>
-      <w:r>
-        <w:t>review_scores.review_scores_rating</w:t>
-      </w:r>
-      <w:proofErr w:type="spellEnd"/>
-      <w:r>
-        <w:t xml:space="preserve">). </w:t>
-      </w:r>
-    </w:p>
-    <w:p>
-      <w:r>
-        <w:t xml:space="preserve">Each property listing’s name is displayed as an active hyperlink, allowing the client to choose the property and proceed to the next stage (booking stage) of the application. </w:t>
-      </w:r>
-    </w:p>
-    <w:p>
-      <w:r>
-        <w:t xml:space="preserve">This hyperlink should carry the </w:t>
-      </w:r>
-      <w:proofErr w:type="spellStart"/>
-      <w:r>
-        <w:t>listing_id</w:t>
-      </w:r>
-      <w:proofErr w:type="spellEnd"/>
-      <w:r>
-        <w:t xml:space="preserve"> as a hyperlink query parameter (or URL parameter, e.g.: https://localhost:3000/bookings.html?listing_id=10083468) and will allow the bookings page to manage the bookings for the chosen property.</w:t>
-      </w:r>
-    </w:p>
-    <w:p>
-      <w:r>
-        <w:t>A typical listing will appear on this page as shown below</w:t>
-      </w:r>
-      <w:r>
-        <w:t>:</w:t>
-      </w:r>
-    </w:p>
-    <w:p>
-      <w:pPr>
-        <w:rPr>
-          <w:i/>
-          <w:iCs/>
-        </w:rPr>
-      </w:pPr>
-      <w:r>
-        <w:rPr>
-          <w:i/>
-          <w:iCs/>
-        </w:rPr>
-        <w:t>{</w:t>
-      </w:r>
-    </w:p>
-    <w:p>
-      <w:pPr>
-        <w:rPr>
-          <w:i/>
-          <w:iCs/>
-        </w:rPr>
-      </w:pPr>
-      <w:r>
-        <w:rPr>
-          <w:i/>
-          <w:iCs/>
-        </w:rPr>
-        <w:t xml:space="preserve">14 </w:t>
-      </w:r>
-      <w:r>
-        <w:rPr>
-          <w:i/>
-          <w:iCs/>
-        </w:rPr>
-        <w:t>Listings that match your preferences</w:t>
-      </w:r>
-    </w:p>
-    <w:p>
-      <w:pPr>
-        <w:rPr>
-          <w:i/>
-          <w:iCs/>
-        </w:rPr>
-      </w:pPr>
-      <w:r>
-        <w:rPr>
-          <w:i/>
-          <w:iCs/>
-        </w:rPr>
-        <w:lastRenderedPageBreak/>
-        <w:t xml:space="preserve">NAME OF LISTING </w:t>
-      </w:r>
-    </w:p>
-    <w:p>
-      <w:pPr>
-        <w:rPr>
-          <w:i/>
-          <w:iCs/>
-        </w:rPr>
-      </w:pPr>
-      <w:r>
-        <w:rPr>
-          <w:i/>
-          <w:iCs/>
-        </w:rPr>
-        <w:t xml:space="preserve">Description of listing. E.g. </w:t>
-      </w:r>
-      <w:r>
-        <w:rPr>
-          <w:i/>
-          <w:iCs/>
-        </w:rPr>
-        <w:t>“This is a nice apartment..”</w:t>
-      </w:r>
-    </w:p>
-    <w:p>
-      <w:pPr>
-        <w:rPr>
-          <w:i/>
-          <w:iCs/>
-        </w:rPr>
-      </w:pPr>
-      <w:r>
-        <w:rPr>
-          <w:i/>
-          <w:iCs/>
-        </w:rPr>
-        <w:t xml:space="preserve">Daily Rate: </w:t>
-      </w:r>
-      <w:r>
-        <w:rPr>
-          <w:i/>
-          <w:iCs/>
-        </w:rPr>
-        <w:t xml:space="preserve">30 </w:t>
-      </w:r>
-    </w:p>
-    <w:p>
-      <w:pPr>
-        <w:rPr>
-          <w:i/>
-          <w:iCs/>
-        </w:rPr>
-      </w:pPr>
-      <w:r>
-        <w:rPr>
-          <w:i/>
-          <w:iCs/>
-        </w:rPr>
-        <w:t>Customer rating 97</w:t>
-      </w:r>
-    </w:p>
-    <w:p>
-      <w:pPr>
-        <w:rPr>
-          <w:i/>
-          <w:iCs/>
-        </w:rPr>
-      </w:pPr>
-      <w:r>
-        <w:rPr>
-          <w:i/>
-          <w:iCs/>
-        </w:rPr>
-        <w:t xml:space="preserve"> }</w:t>
-      </w:r>
-    </w:p>
-    <w:p>
-      <w:r>
-        <w:rPr>
-          <w:b/>
-          <w:bCs/>
-        </w:rPr>
-        <w:t xml:space="preserve">Page 2: </w:t>
-      </w:r>
-      <w:r>
-        <w:t>Booking</w:t>
-      </w:r>
-    </w:p>
-    <w:p>
-      <w:r>
-        <w:t xml:space="preserve">This page will also made up of a form which allows the clients to input booking start date, end date, client name, email address, daytime phone number, mobile number, postal address and home address. </w:t>
-      </w:r>
-    </w:p>
-    <w:p>
-      <w:r>
-        <w:t>To keep your web form simple, it is NOT a requirement in this assignment to enter the other information such as the deposit paid at the booking, the balance due, the due date for the balance payment, and number of guests, and guest details.</w:t>
-      </w:r>
-    </w:p>
-    <w:p>
-      <w:r>
-        <w:rPr>
-          <w:b/>
-          <w:bCs/>
-        </w:rPr>
-        <w:t xml:space="preserve">Page 3: </w:t>
-      </w:r>
-      <w:r>
-        <w:t>Booking confirmation Page</w:t>
-      </w:r>
-    </w:p>
-    <w:p>
-      <w:r>
-        <w:t>After the booking information is submitted and new booking data is stored on the database, a simple booking confirmation will appear. This page will have a simple hyperlink to return to the homepage.</w:t>
-      </w:r>
-    </w:p>
-    <w:p>
-      <w:pPr>
-        <w:rPr>
-          <w:b/>
-          <w:bCs/>
-        </w:rPr>
-      </w:pPr>
-      <w:r>
-        <w:rPr>
-          <w:b/>
-          <w:bCs/>
-        </w:rPr>
-        <w:t>System Requirements</w:t>
-      </w:r>
-    </w:p>
-    <w:p>
-      <w:pPr>
-        <w:rPr>
-          <w:u w:val="single"/>
-        </w:rPr>
-      </w:pPr>
-      <w:r>
-        <w:rPr>
-          <w:u w:val="single"/>
-        </w:rPr>
-        <w:t xml:space="preserve">Hosting </w:t>
-      </w:r>
     </w:p>
     <w:p>
       <w:pPr>
@@ -442,7 +890,338 @@
         </w:numPr>
       </w:pPr>
       <w:r>
-        <w:t>This is just an application development exercise, so, it is not required to host it in a proper web hosting platform.</w:t>
+        <w:rPr>
+          <w:color w:val="FF0000"/>
+        </w:rPr>
+        <w:t xml:space="preserve">Type of property </w:t>
+      </w:r>
+      <w:r>
+        <w:t xml:space="preserve">and </w:t>
+      </w:r>
+      <w:r>
+        <w:rPr>
+          <w:color w:val="FF0000"/>
+        </w:rPr>
+        <w:t xml:space="preserve">number of bedrooms </w:t>
+      </w:r>
+      <w:r>
+        <w:t xml:space="preserve">are dropdown lists. However, these two inputs are optional, i.e. the clients can choose to leave them unselected and submit the form. </w:t>
+      </w:r>
+    </w:p>
+    <w:p>
+      <w:r>
+        <w:t xml:space="preserve">After the form is submitted, the bottom part of the webpage will get refreshed with property listings that matches with the filtering criteria the client has submitted. </w:t>
+      </w:r>
+    </w:p>
+    <w:p>
+      <w:r>
+        <w:lastRenderedPageBreak/>
+        <w:t>For example, if they have chosen Barcelona as the location and left other two inputs empty, it will display all properties in the Barcelona market (</w:t>
+      </w:r>
+      <w:r>
+        <w:rPr>
+          <w:color w:val="FF0000"/>
+        </w:rPr>
+        <w:t>address.market</w:t>
+      </w:r>
+      <w:r>
+        <w:t xml:space="preserve">). </w:t>
+      </w:r>
+    </w:p>
+    <w:p>
+      <w:r>
+        <w:t xml:space="preserve">If a client had filled all three fields (say, 3-bedroom apartments in Barcelona) then your application will display a further narrowed-down result set. </w:t>
+      </w:r>
+    </w:p>
+    <w:p>
+      <w:r>
+        <w:t>Each property listing on this page should comprise of the name of the property, summary, daily price, and review score rating (</w:t>
+      </w:r>
+      <w:r>
+        <w:rPr>
+          <w:color w:val="FF0000"/>
+        </w:rPr>
+        <w:t>review_scores.review_scores_rating</w:t>
+      </w:r>
+      <w:r>
+        <w:t xml:space="preserve">). </w:t>
+      </w:r>
+    </w:p>
+    <w:p>
+      <w:r>
+        <w:rPr>
+          <w:b/>
+          <w:bCs/>
+          <w:color w:val="0070C0"/>
+        </w:rPr>
+        <w:t>Each property listing’s name is displayed as an active hyperlink</w:t>
+      </w:r>
+      <w:r>
+        <w:t xml:space="preserve">, allowing the client to choose the property and proceed to the next stage (booking stage) of the application. </w:t>
+      </w:r>
+    </w:p>
+    <w:p>
+      <w:r>
+        <w:t>This hyperlink should carry the listing_id as a hyperlink query parameter (or URL parameter, e.g.: https://localhost:3000/bookings.html?listing_id=10083468) and will allow the bookings page to manage the bookings for the chosen property.</w:t>
+      </w:r>
+    </w:p>
+    <w:p>
+      <w:r>
+        <w:t>U</w:t>
+      </w:r>
+      <w:r>
+        <w:t>se css style sheet</w:t>
+      </w:r>
+      <w:r>
+        <w:t xml:space="preserve"> to format the output</w:t>
+      </w:r>
+      <w:r>
+        <w:t xml:space="preserve">. </w:t>
+      </w:r>
+      <w:r>
+        <w:t>A typical listing will appear on this page as shown below</w:t>
+      </w:r>
+      <w:r>
+        <w:t>.</w:t>
+      </w:r>
+      <w:r>
+        <w:t>:</w:t>
+      </w:r>
+    </w:p>
+    <w:p>
+      <w:pPr>
+        <w:rPr>
+          <w:i/>
+          <w:iCs/>
+        </w:rPr>
+      </w:pPr>
+      <w:r>
+        <w:rPr>
+          <w:i/>
+          <w:iCs/>
+        </w:rPr>
+        <w:t>{</w:t>
+      </w:r>
+    </w:p>
+    <w:p>
+      <w:pPr>
+        <w:rPr>
+          <w:i/>
+          <w:iCs/>
+        </w:rPr>
+      </w:pPr>
+      <w:r>
+        <w:rPr>
+          <w:i/>
+          <w:iCs/>
+        </w:rPr>
+        <w:t xml:space="preserve">14 </w:t>
+      </w:r>
+      <w:r>
+        <w:rPr>
+          <w:i/>
+          <w:iCs/>
+        </w:rPr>
+        <w:t>Listings that match your preferences</w:t>
+      </w:r>
+    </w:p>
+    <w:p>
+      <w:pPr>
+        <w:rPr>
+          <w:i/>
+          <w:iCs/>
+        </w:rPr>
+      </w:pPr>
+      <w:r>
+        <w:rPr>
+          <w:i/>
+          <w:iCs/>
+        </w:rPr>
+        <w:t>Be Happy in Por</w:t>
+      </w:r>
+      <w:r>
+        <w:rPr>
+          <w:i/>
+          <w:iCs/>
+        </w:rPr>
+        <w:t xml:space="preserve">to </w:t>
+      </w:r>
+    </w:p>
+    <w:p>
+      <w:pPr>
+        <w:rPr>
+          <w:i/>
+          <w:iCs/>
+        </w:rPr>
+      </w:pPr>
+      <w:r>
+        <w:rPr>
+          <w:i/>
+          <w:iCs/>
+        </w:rPr>
+        <w:t xml:space="preserve">Description of listing. E.g. </w:t>
+      </w:r>
+      <w:r>
+        <w:rPr>
+          <w:i/>
+          <w:iCs/>
+        </w:rPr>
+        <w:t>“This is a nice apartment..”</w:t>
+      </w:r>
+    </w:p>
+    <w:p>
+      <w:pPr>
+        <w:rPr>
+          <w:i/>
+          <w:iCs/>
+        </w:rPr>
+      </w:pPr>
+      <w:r>
+        <w:rPr>
+          <w:i/>
+          <w:iCs/>
+        </w:rPr>
+        <w:t xml:space="preserve">Daily Rate: </w:t>
+      </w:r>
+      <w:r>
+        <w:rPr>
+          <w:i/>
+          <w:iCs/>
+        </w:rPr>
+        <w:t xml:space="preserve">30 </w:t>
+      </w:r>
+    </w:p>
+    <w:p>
+      <w:pPr>
+        <w:rPr>
+          <w:i/>
+          <w:iCs/>
+        </w:rPr>
+      </w:pPr>
+      <w:r>
+        <w:rPr>
+          <w:i/>
+          <w:iCs/>
+        </w:rPr>
+        <w:t>Customer rating 97</w:t>
+      </w:r>
+    </w:p>
+    <w:p>
+      <w:pPr>
+        <w:rPr>
+          <w:i/>
+          <w:iCs/>
+        </w:rPr>
+      </w:pPr>
+      <w:r>
+        <w:rPr>
+          <w:i/>
+          <w:iCs/>
+        </w:rPr>
+        <w:t xml:space="preserve"> }</w:t>
+      </w:r>
+    </w:p>
+    <w:p>
+      <w:pPr>
+        <w:rPr>
+          <w:i/>
+          <w:iCs/>
+        </w:rPr>
+      </w:pPr>
+      <w:r>
+        <w:rPr>
+          <w:i/>
+          <w:iCs/>
+        </w:rPr>
+        <w:t>Note: that “</w:t>
+      </w:r>
+      <w:r>
+        <w:rPr>
+          <w:i/>
+          <w:iCs/>
+        </w:rPr>
+        <w:t xml:space="preserve">Be Happy in Porto </w:t>
+      </w:r>
+      <w:r>
+        <w:rPr>
+          <w:i/>
+          <w:iCs/>
+        </w:rPr>
+        <w:t>“is</w:t>
+      </w:r>
+      <w:r>
+        <w:rPr>
+          <w:i/>
+          <w:iCs/>
+        </w:rPr>
+        <w:t xml:space="preserve"> 1 listing and is a hyperlink.</w:t>
+      </w:r>
+    </w:p>
+    <w:p>
+      <w:r>
+        <w:rPr>
+          <w:b/>
+          <w:bCs/>
+        </w:rPr>
+        <w:t xml:space="preserve">Page 2: </w:t>
+      </w:r>
+      <w:r>
+        <w:t>Booking</w:t>
+      </w:r>
+    </w:p>
+    <w:p>
+      <w:r>
+        <w:t xml:space="preserve">This page will also made up of a form which allows the clients to input booking start date, end date, client name, email address, daytime phone number, mobile number, postal address and home address. </w:t>
+      </w:r>
+    </w:p>
+    <w:p>
+      <w:r>
+        <w:t>To keep your web form simple, it is NOT a requirement in this assignment to enter the other information such as the deposit paid at the booking, the balance due, the due date for the balance payment, and number of guests, and guest details.</w:t>
+      </w:r>
+    </w:p>
+    <w:p>
+      <w:r>
+        <w:rPr>
+          <w:b/>
+          <w:bCs/>
+        </w:rPr>
+        <w:t xml:space="preserve">Page 3: </w:t>
+      </w:r>
+      <w:r>
+        <w:t>Booking confirmation Page</w:t>
+      </w:r>
+    </w:p>
+    <w:p>
+      <w:r>
+        <w:t>After the booking information is submitted and new booking data is stored on the database, a simple booking confirmation will appear. This page will have a simple hyperlink to return to the homepage.</w:t>
+      </w:r>
+    </w:p>
+    <w:p>
+      <w:pPr>
+        <w:rPr>
+          <w:b/>
+          <w:bCs/>
+        </w:rPr>
+      </w:pPr>
+      <w:r>
+        <w:rPr>
+          <w:b/>
+          <w:bCs/>
+        </w:rPr>
+        <w:t>System Requirements</w:t>
+      </w:r>
+    </w:p>
+    <w:p>
+      <w:pPr>
+        <w:rPr>
+          <w:u w:val="single"/>
+        </w:rPr>
+      </w:pPr>
+      <w:r>
+        <w:rPr>
+          <w:u w:val="single"/>
+        </w:rPr>
+        <w:t xml:space="preserve">Hosting </w:t>
       </w:r>
     </w:p>
     <w:p>
@@ -454,6 +1233,19 @@
         </w:numPr>
       </w:pPr>
       <w:r>
+        <w:t>This is just an application development exercise, so, it is not required to host it in a proper web hosting platform.</w:t>
+      </w:r>
+    </w:p>
+    <w:p>
+      <w:pPr>
+        <w:pStyle w:val="ListParagraph"/>
+        <w:numPr>
+          <w:ilvl w:val="0"/>
+          <w:numId w:val="3"/>
+        </w:numPr>
+      </w:pPr>
+      <w:r>
+        <w:lastRenderedPageBreak/>
         <w:t>You can use Visual Studio Code as your interactive development environment and host it locally (say host it on port 3000 on localhost and accessed locally on your browser with homepage URL: localhost:3000/index.html)</w:t>
       </w:r>
     </w:p>
@@ -493,34 +1285,16 @@
     </w:p>
     <w:p>
       <w:r>
-        <w:t>The sample database “</w:t>
-      </w:r>
-      <w:proofErr w:type="spellStart"/>
-      <w:r>
-        <w:t>sample_airbnb</w:t>
-      </w:r>
-      <w:proofErr w:type="spellEnd"/>
-      <w:r>
-        <w:t>” has one document collection called “</w:t>
-      </w:r>
-      <w:proofErr w:type="spellStart"/>
-      <w:r>
-        <w:t>listingsAndReviews</w:t>
-      </w:r>
-      <w:proofErr w:type="spellEnd"/>
-      <w:r>
-        <w:t>” which contain basic information on property listings.</w:t>
-      </w:r>
-      <w:r>
-        <w:t xml:space="preserve"> The information for </w:t>
-      </w:r>
-      <w:proofErr w:type="spellStart"/>
-      <w:r>
-        <w:t>bookins</w:t>
-      </w:r>
-      <w:proofErr w:type="spellEnd"/>
-      <w:r>
-        <w:t xml:space="preserve"> is stored using an embedded approac</w:t>
+        <w:t>The sample database “sample_airbnb” has one document collection called “listingsAndReviews” which contain basic information on property listings.</w:t>
+      </w:r>
+      <w:r>
+        <w:t xml:space="preserve"> The information for bookin</w:t>
+      </w:r>
+      <w:r>
+        <w:t>g</w:t>
+      </w:r>
+      <w:r>
+        <w:t>s is stored using an embedded approac</w:t>
       </w:r>
       <w:r>
         <w:t>h.</w:t>
@@ -586,13 +1360,7 @@
         </w:numPr>
       </w:pPr>
       <w:r>
-        <w:t xml:space="preserve">List hints at each step </w:t>
-      </w:r>
-      <w:r>
-        <w:t>w</w:t>
-      </w:r>
-      <w:r>
-        <w:t xml:space="preserve"> w</w:t>
+        <w:t>List hints at each step w</w:t>
       </w:r>
       <w:r>
         <w:t>hat I w</w:t>
@@ -601,15 +1369,7 @@
         <w:t xml:space="preserve">ould </w:t>
       </w:r>
       <w:r>
-        <w:t xml:space="preserve">need to research and now (E.g. JavaScript, </w:t>
-      </w:r>
-      <w:proofErr w:type="spellStart"/>
-      <w:r>
-        <w:t>Css</w:t>
-      </w:r>
-      <w:proofErr w:type="spellEnd"/>
-      <w:r>
-        <w:t>)</w:t>
+        <w:t>need to research and now (E.g. JavaScript, Css)</w:t>
       </w:r>
     </w:p>
     <w:p>
@@ -625,7 +1385,6 @@
       </w:r>
     </w:p>
     <w:p/>
-    <w:p/>
     <w:p>
       <w:r>
         <w:t>Tips:</w:t>
@@ -640,7 +1399,13 @@
         </w:numPr>
       </w:pPr>
       <w:r>
-        <w:t xml:space="preserve">would prefer all the html pages together. I know how to use MongoDB and HTML but unsure how to link user input with MongoDB. Can you make a step outlining what I should research for validation and user input. </w:t>
+        <w:t>I am also thinking of using express, body-parser and npm init -y as packages.</w:t>
+      </w:r>
+      <w:r>
+        <w:t xml:space="preserve"> Make this a step after making the directory. </w:t>
+      </w:r>
+      <w:r>
+        <w:t>Also specify any other packages which may be relevant to use.</w:t>
       </w:r>
     </w:p>
     <w:p>
@@ -652,7 +1417,10 @@
         </w:numPr>
       </w:pPr>
       <w:r>
-        <w:t>Make a step where I create the folders.</w:t>
+        <w:t>Make a step where I create the folders</w:t>
+      </w:r>
+      <w:r>
+        <w:t xml:space="preserve"> after specifying the directory. </w:t>
       </w:r>
     </w:p>
     <w:p>
@@ -667,10 +1435,22 @@
         <w:t xml:space="preserve">I would also like to create the base pages (Homepage, Bookings, Booking confirmation) first </w:t>
       </w:r>
       <w:r>
-        <w:t>and place them in 1 directory.</w:t>
-      </w:r>
-      <w:r>
-        <w:t xml:space="preserve"> Make this a step.</w:t>
+        <w:t>and place them in 1 directory. Make this a step.</w:t>
+      </w:r>
+      <w:r>
+        <w:t xml:space="preserve"> </w:t>
+      </w:r>
+      <w:r>
+        <w:t>A</w:t>
+      </w:r>
+      <w:r>
+        <w:t xml:space="preserve">ll the html pages </w:t>
+      </w:r>
+      <w:r>
+        <w:t>must be in same folder</w:t>
+      </w:r>
+      <w:r>
+        <w:t xml:space="preserve">. </w:t>
       </w:r>
     </w:p>
     <w:p>
@@ -688,10 +1468,7 @@
         <w:t xml:space="preserve">look at linking </w:t>
       </w:r>
       <w:r>
-        <w:t xml:space="preserve">the pages </w:t>
-      </w:r>
-      <w:r>
-        <w:t xml:space="preserve">to the MongoDB database. </w:t>
+        <w:t xml:space="preserve">the pages to the MongoDB database. </w:t>
       </w:r>
       <w:r>
         <w:t xml:space="preserve"> </w:t>
@@ -706,26 +1483,7 @@
         </w:numPr>
       </w:pPr>
       <w:r>
-        <w:t xml:space="preserve">I am also thinking of using express, body-parser and </w:t>
-      </w:r>
-      <w:proofErr w:type="spellStart"/>
-      <w:r>
-        <w:t>npm</w:t>
-      </w:r>
-      <w:proofErr w:type="spellEnd"/>
-      <w:r>
-        <w:t xml:space="preserve"> </w:t>
-      </w:r>
-      <w:proofErr w:type="spellStart"/>
-      <w:r>
-        <w:t>init</w:t>
-      </w:r>
-      <w:proofErr w:type="spellEnd"/>
-      <w:r>
-        <w:t xml:space="preserve"> -y as packages.</w:t>
-      </w:r>
-      <w:r>
-        <w:t xml:space="preserve"> </w:t>
+        <w:t xml:space="preserve">I know how to use MongoDB and HTML but unsure how to link user input with MongoDB. Can you make a step outlining what I should research for validation and user input. </w:t>
       </w:r>
     </w:p>
     <w:p/>
@@ -734,11 +1492,15 @@
         <w:pStyle w:val="Heading1"/>
       </w:pPr>
       <w:r>
+        <w:lastRenderedPageBreak/>
         <w:t>Folder structure</w:t>
       </w:r>
     </w:p>
     <w:p>
       <w:r>
+        <w:rPr>
+          <w:noProof/>
+        </w:rPr>
         <w:drawing>
           <wp:inline distT="0" distB="0" distL="0" distR="0" wp14:anchorId="6D2E08C0" wp14:editId="4E03132A">
             <wp:extent cx="5229263" cy="2905146"/>
@@ -798,6 +1560,10 @@
     <w:p>
       <w:pPr>
         <w:pStyle w:val="NoSpacing"/>
+        <w:numPr>
+          <w:ilvl w:val="0"/>
+          <w:numId w:val="29"/>
+        </w:numPr>
         <w:rPr>
           <w:lang w:eastAsia="en-AU"/>
         </w:rPr>
@@ -954,25 +1720,40 @@
         <w:rPr>
           <w:lang w:eastAsia="en-AU"/>
         </w:rPr>
-        <w:lastRenderedPageBreak/>
-        <w:t>3. Models</w:t>
+        <w:t>3.</w:t>
       </w:r>
       <w:r>
         <w:rPr>
           <w:lang w:eastAsia="en-AU"/>
         </w:rPr>
+        <w:t>Models</w:t>
+      </w:r>
+      <w:r>
+        <w:rPr>
+          <w:lang w:eastAsia="en-AU"/>
+        </w:rPr>
         <w:t xml:space="preserve"> </w:t>
       </w:r>
-      <w:r>
+    </w:p>
+    <w:p>
+      <w:pPr>
+        <w:pStyle w:val="NoSpacing"/>
+        <w:ind w:firstLine="720"/>
         <w:rPr>
           <w:lang w:eastAsia="en-AU"/>
         </w:rPr>
+      </w:pPr>
+      <w:r>
+        <w:rPr>
+          <w:lang w:eastAsia="en-AU"/>
+        </w:rPr>
         <w:t>Purpose: Defines the structure of the data that your application uses (like a blueprint).</w:t>
       </w:r>
     </w:p>
     <w:p>
       <w:pPr>
         <w:pStyle w:val="NoSpacing"/>
+        <w:ind w:left="720"/>
         <w:rPr>
           <w:lang w:eastAsia="en-AU"/>
         </w:rPr>
@@ -1120,6 +1901,7 @@
           <w:b/>
           <w:bCs/>
         </w:rPr>
+        <w:lastRenderedPageBreak/>
         <w:t>Create a Project Directory</w:t>
       </w:r>
       <w:r>
@@ -1134,15 +1916,7 @@
         </w:numPr>
       </w:pPr>
       <w:r>
-        <w:t xml:space="preserve">Create a main project folder (e.g., </w:t>
-      </w:r>
-      <w:proofErr w:type="spellStart"/>
-      <w:r>
-        <w:t>airbnb</w:t>
-      </w:r>
-      <w:proofErr w:type="spellEnd"/>
-      <w:r>
-        <w:t>-app).</w:t>
+        <w:t>Create a main project folder (e.g., airbnb-app).</w:t>
       </w:r>
     </w:p>
     <w:p>
@@ -1171,31 +1945,7 @@
         </w:numPr>
       </w:pPr>
       <w:r>
-        <w:t xml:space="preserve">Run </w:t>
-      </w:r>
-      <w:proofErr w:type="spellStart"/>
-      <w:r>
-        <w:t>npm</w:t>
-      </w:r>
-      <w:proofErr w:type="spellEnd"/>
-      <w:r>
-        <w:t xml:space="preserve"> </w:t>
-      </w:r>
-      <w:proofErr w:type="spellStart"/>
-      <w:r>
-        <w:t>init</w:t>
-      </w:r>
-      <w:proofErr w:type="spellEnd"/>
-      <w:r>
-        <w:t xml:space="preserve"> -y in your terminal within the project directory. This will create a </w:t>
-      </w:r>
-      <w:proofErr w:type="spellStart"/>
-      <w:r>
-        <w:t>package.json</w:t>
-      </w:r>
-      <w:proofErr w:type="spellEnd"/>
-      <w:r>
-        <w:t xml:space="preserve"> file.</w:t>
+        <w:t>Run npm init -y in your terminal within the project directory. This will create a package.json file.</w:t>
       </w:r>
     </w:p>
     <w:p>
@@ -1218,15 +1968,7 @@
         </w:numPr>
       </w:pPr>
       <w:r>
-        <w:t>Look up "how to initialize a Node.js project" and "</w:t>
-      </w:r>
-      <w:proofErr w:type="spellStart"/>
-      <w:r>
-        <w:t>npm</w:t>
-      </w:r>
-      <w:proofErr w:type="spellEnd"/>
-      <w:r>
-        <w:t xml:space="preserve"> basics".</w:t>
+        <w:t>Look up "how to initialize a Node.js project" and "npm basics".</w:t>
       </w:r>
     </w:p>
     <w:p>
@@ -1270,31 +2012,15 @@
         </w:numPr>
       </w:pPr>
       <w:r>
-        <w:t xml:space="preserve">Install necessary packages using </w:t>
-      </w:r>
-      <w:proofErr w:type="spellStart"/>
-      <w:r>
-        <w:t>npm</w:t>
-      </w:r>
-      <w:proofErr w:type="spellEnd"/>
-      <w:r>
-        <w:t>:</w:t>
-      </w:r>
-    </w:p>
-    <w:p>
-      <w:proofErr w:type="spellStart"/>
+        <w:t>Install necessary packages using npm:</w:t>
+      </w:r>
+    </w:p>
+    <w:p>
       <w:r>
         <w:rPr>
           <w:highlight w:val="yellow"/>
         </w:rPr>
-        <w:t>npm</w:t>
-      </w:r>
-      <w:proofErr w:type="spellEnd"/>
-      <w:r>
-        <w:rPr>
-          <w:highlight w:val="yellow"/>
-        </w:rPr>
-        <w:t xml:space="preserve"> install express mongoose body-parser</w:t>
+        <w:t>npm install express mongoose body-parser</w:t>
       </w:r>
     </w:p>
     <w:p>
@@ -1317,15 +2043,7 @@
         </w:numPr>
       </w:pPr>
       <w:r>
-        <w:t>Look for "</w:t>
-      </w:r>
-      <w:proofErr w:type="spellStart"/>
-      <w:r>
-        <w:t>npm</w:t>
-      </w:r>
-      <w:proofErr w:type="spellEnd"/>
-      <w:r>
-        <w:t xml:space="preserve"> packages for Node.js", "Express.js setup", "Mongoose for MongoDB".</w:t>
+        <w:t>Look for "npm packages for Node.js", "Express.js setup", "Mongoose for MongoDB".</w:t>
       </w:r>
     </w:p>
     <w:p>
@@ -1429,7 +2147,9 @@
     </w:p>
     <w:p>
       <w:r>
-        <w:lastRenderedPageBreak/>
+        <w:rPr>
+          <w:noProof/>
+        </w:rPr>
         <w:drawing>
           <wp:inline distT="0" distB="0" distL="0" distR="0" wp14:anchorId="434165ED" wp14:editId="2E1AAAF0">
             <wp:extent cx="4924461" cy="2419368"/>
@@ -1725,11 +2445,9 @@
       <w:pPr>
         <w:pStyle w:val="NoSpacing"/>
       </w:pPr>
-      <w:proofErr w:type="spellStart"/>
       <w:r>
         <w:t>javascript</w:t>
       </w:r>
-      <w:proofErr w:type="spellEnd"/>
     </w:p>
     <w:p>
       <w:pPr>
@@ -1744,15 +2462,7 @@
         <w:pStyle w:val="NoSpacing"/>
       </w:pPr>
       <w:r>
-        <w:t xml:space="preserve">const </w:t>
-      </w:r>
-      <w:proofErr w:type="spellStart"/>
-      <w:r>
-        <w:t>bodyParser</w:t>
-      </w:r>
-      <w:proofErr w:type="spellEnd"/>
-      <w:r>
-        <w:t xml:space="preserve"> = require('body-parser');</w:t>
+        <w:t>const bodyParser = require('body-parser');</w:t>
       </w:r>
     </w:p>
     <w:p>
@@ -1780,43 +2490,16 @@
       <w:pPr>
         <w:pStyle w:val="NoSpacing"/>
       </w:pPr>
-      <w:proofErr w:type="spellStart"/>
-      <w:r>
-        <w:lastRenderedPageBreak/>
-        <w:t>app.use</w:t>
-      </w:r>
-      <w:proofErr w:type="spellEnd"/>
-      <w:r>
-        <w:t>(</w:t>
-      </w:r>
-      <w:proofErr w:type="spellStart"/>
-      <w:r>
-        <w:t>bodyParser.urlencoded</w:t>
-      </w:r>
-      <w:proofErr w:type="spellEnd"/>
-      <w:r>
-        <w:t>({ extended: true }));</w:t>
-      </w:r>
-    </w:p>
-    <w:p>
-      <w:pPr>
-        <w:pStyle w:val="NoSpacing"/>
-      </w:pPr>
-      <w:proofErr w:type="spellStart"/>
-      <w:r>
-        <w:t>app.use</w:t>
-      </w:r>
-      <w:proofErr w:type="spellEnd"/>
-      <w:r>
-        <w:t>(</w:t>
-      </w:r>
-      <w:proofErr w:type="spellStart"/>
-      <w:r>
-        <w:t>express.static</w:t>
-      </w:r>
-      <w:proofErr w:type="spellEnd"/>
-      <w:r>
-        <w:t>('public'));</w:t>
+      <w:r>
+        <w:t>app.use(bodyParser.urlencoded({ extended: true }));</w:t>
+      </w:r>
+    </w:p>
+    <w:p>
+      <w:pPr>
+        <w:pStyle w:val="NoSpacing"/>
+      </w:pPr>
+      <w:r>
+        <w:t>app.use(express.static('public'));</w:t>
       </w:r>
     </w:p>
     <w:p/>
@@ -1832,37 +2515,8 @@
       <w:pPr>
         <w:pStyle w:val="NoSpacing"/>
       </w:pPr>
-      <w:proofErr w:type="spellStart"/>
-      <w:r>
-        <w:t>mongoose.connect</w:t>
-      </w:r>
-      <w:proofErr w:type="spellEnd"/>
-      <w:r>
-        <w:t>('</w:t>
-      </w:r>
-      <w:proofErr w:type="spellStart"/>
-      <w:r>
-        <w:t>your_mongodb_connection_string_here</w:t>
-      </w:r>
-      <w:proofErr w:type="spellEnd"/>
-      <w:r>
-        <w:t xml:space="preserve">', { </w:t>
-      </w:r>
-      <w:proofErr w:type="spellStart"/>
-      <w:r>
-        <w:t>useNewUrlParser</w:t>
-      </w:r>
-      <w:proofErr w:type="spellEnd"/>
-      <w:r>
-        <w:t xml:space="preserve">: true, </w:t>
-      </w:r>
-      <w:proofErr w:type="spellStart"/>
-      <w:r>
-        <w:t>useUnifiedTopology</w:t>
-      </w:r>
-      <w:proofErr w:type="spellEnd"/>
-      <w:r>
-        <w:t>: true });</w:t>
+      <w:r>
+        <w:t>mongoose.connect('your_mongodb_connection_string_here', { useNewUrlParser: true, useUnifiedTopology: true });</w:t>
       </w:r>
     </w:p>
     <w:p/>
@@ -1879,52 +2533,15 @@
         <w:pStyle w:val="NoSpacing"/>
       </w:pPr>
       <w:r>
-        <w:t xml:space="preserve">const </w:t>
-      </w:r>
-      <w:proofErr w:type="spellStart"/>
-      <w:r>
-        <w:t>apiRoutes</w:t>
-      </w:r>
-      <w:proofErr w:type="spellEnd"/>
-      <w:r>
-        <w:t xml:space="preserve"> = require('./routes/</w:t>
-      </w:r>
-      <w:proofErr w:type="spellStart"/>
-      <w:r>
-        <w:t>api</w:t>
-      </w:r>
-      <w:proofErr w:type="spellEnd"/>
-      <w:r>
-        <w:t>');</w:t>
-      </w:r>
-    </w:p>
-    <w:p>
-      <w:pPr>
-        <w:pStyle w:val="NoSpacing"/>
-      </w:pPr>
-      <w:proofErr w:type="spellStart"/>
-      <w:r>
-        <w:t>app.use</w:t>
-      </w:r>
-      <w:proofErr w:type="spellEnd"/>
-      <w:r>
-        <w:t>('/</w:t>
-      </w:r>
-      <w:proofErr w:type="spellStart"/>
-      <w:r>
-        <w:t>api</w:t>
-      </w:r>
-      <w:proofErr w:type="spellEnd"/>
-      <w:r>
-        <w:t xml:space="preserve">', </w:t>
-      </w:r>
-      <w:proofErr w:type="spellStart"/>
-      <w:r>
-        <w:t>apiRoutes</w:t>
-      </w:r>
-      <w:proofErr w:type="spellEnd"/>
-      <w:r>
-        <w:t>);</w:t>
+        <w:t>const apiRoutes = require('./routes/api');</w:t>
+      </w:r>
+    </w:p>
+    <w:p>
+      <w:pPr>
+        <w:pStyle w:val="NoSpacing"/>
+      </w:pPr>
+      <w:r>
+        <w:t>app.use('/api', apiRoutes);</w:t>
       </w:r>
     </w:p>
     <w:p>
@@ -1944,13 +2561,8 @@
       <w:pPr>
         <w:pStyle w:val="NoSpacing"/>
       </w:pPr>
-      <w:proofErr w:type="spellStart"/>
-      <w:r>
-        <w:t>app.listen</w:t>
-      </w:r>
-      <w:proofErr w:type="spellEnd"/>
-      <w:r>
-        <w:t>(PORT, () =&gt; {</w:t>
+      <w:r>
+        <w:t>app.listen(PORT, () =&gt; {</w:t>
       </w:r>
     </w:p>
     <w:p>
@@ -1989,6 +2601,7 @@
         </w:numPr>
       </w:pPr>
       <w:r>
+        <w:lastRenderedPageBreak/>
         <w:t>Search for "Express.js routing", "MongoDB connection with Mongoose".</w:t>
       </w:r>
     </w:p>
@@ -2037,11 +2650,9 @@
       </w:r>
     </w:p>
     <w:p>
-      <w:proofErr w:type="spellStart"/>
       <w:r>
         <w:t>javascript</w:t>
       </w:r>
-      <w:proofErr w:type="spellEnd"/>
     </w:p>
     <w:p>
       <w:r>
@@ -2056,49 +2667,17 @@
     <w:p/>
     <w:p>
       <w:r>
-        <w:t xml:space="preserve">const </w:t>
-      </w:r>
-      <w:proofErr w:type="spellStart"/>
-      <w:r>
-        <w:t>bookingSchema</w:t>
-      </w:r>
-      <w:proofErr w:type="spellEnd"/>
-      <w:r>
-        <w:t xml:space="preserve"> = new </w:t>
-      </w:r>
-      <w:proofErr w:type="spellStart"/>
-      <w:r>
-        <w:t>mongoose.Schema</w:t>
-      </w:r>
-      <w:proofErr w:type="spellEnd"/>
-      <w:r>
-        <w:t>({</w:t>
-      </w:r>
-    </w:p>
-    <w:p>
-      <w:r>
-        <w:t xml:space="preserve">    </w:t>
-      </w:r>
-      <w:proofErr w:type="spellStart"/>
-      <w:r>
-        <w:t>listingId</w:t>
-      </w:r>
-      <w:proofErr w:type="spellEnd"/>
-      <w:r>
-        <w:t>: String,</w:t>
-      </w:r>
-    </w:p>
-    <w:p>
-      <w:r>
-        <w:t xml:space="preserve">    </w:t>
-      </w:r>
-      <w:proofErr w:type="spellStart"/>
-      <w:r>
-        <w:t>clientName</w:t>
-      </w:r>
-      <w:proofErr w:type="spellEnd"/>
-      <w:r>
-        <w:t>: String,</w:t>
+        <w:t>const bookingSchema = new mongoose.Schema({</w:t>
+      </w:r>
+    </w:p>
+    <w:p>
+      <w:r>
+        <w:t xml:space="preserve">    listingId: String,</w:t>
+      </w:r>
+    </w:p>
+    <w:p>
+      <w:r>
+        <w:t xml:space="preserve">    clientName: String,</w:t>
       </w:r>
     </w:p>
     <w:p>
@@ -2113,54 +2692,22 @@
     </w:p>
     <w:p>
       <w:r>
-        <w:t xml:space="preserve">    </w:t>
-      </w:r>
-      <w:proofErr w:type="spellStart"/>
-      <w:r>
-        <w:t>startDate</w:t>
-      </w:r>
-      <w:proofErr w:type="spellEnd"/>
-      <w:r>
-        <w:t>: Date,</w:t>
-      </w:r>
-    </w:p>
-    <w:p>
-      <w:r>
-        <w:t xml:space="preserve">    </w:t>
-      </w:r>
-      <w:proofErr w:type="spellStart"/>
-      <w:r>
-        <w:t>endDate</w:t>
-      </w:r>
-      <w:proofErr w:type="spellEnd"/>
-      <w:r>
-        <w:t>: Date,</w:t>
-      </w:r>
-    </w:p>
-    <w:p>
-      <w:r>
-        <w:t xml:space="preserve">    </w:t>
-      </w:r>
-      <w:proofErr w:type="spellStart"/>
-      <w:r>
-        <w:t>postalAddress</w:t>
-      </w:r>
-      <w:proofErr w:type="spellEnd"/>
-      <w:r>
-        <w:t>: String,</w:t>
-      </w:r>
-    </w:p>
-    <w:p>
-      <w:r>
-        <w:t xml:space="preserve">    </w:t>
-      </w:r>
-      <w:proofErr w:type="spellStart"/>
-      <w:r>
-        <w:t>homeAddress</w:t>
-      </w:r>
-      <w:proofErr w:type="spellEnd"/>
-      <w:r>
-        <w:t>: String,</w:t>
+        <w:t xml:space="preserve">    startDate: Date,</w:t>
+      </w:r>
+    </w:p>
+    <w:p>
+      <w:r>
+        <w:t xml:space="preserve">    endDate: Date,</w:t>
+      </w:r>
+    </w:p>
+    <w:p>
+      <w:r>
+        <w:t xml:space="preserve">    postalAddress: String,</w:t>
+      </w:r>
+    </w:p>
+    <w:p>
+      <w:r>
+        <w:t xml:space="preserve">    homeAddress: String,</w:t>
       </w:r>
     </w:p>
     <w:p>
@@ -2170,29 +2717,8 @@
     </w:p>
     <w:p/>
     <w:p>
-      <w:proofErr w:type="spellStart"/>
-      <w:r>
-        <w:t>module.exports</w:t>
-      </w:r>
-      <w:proofErr w:type="spellEnd"/>
-      <w:r>
-        <w:t xml:space="preserve"> = </w:t>
-      </w:r>
-      <w:proofErr w:type="spellStart"/>
-      <w:r>
-        <w:t>mongoose.model</w:t>
-      </w:r>
-      <w:proofErr w:type="spellEnd"/>
-      <w:r>
-        <w:t xml:space="preserve">('Booking', </w:t>
-      </w:r>
-      <w:proofErr w:type="spellStart"/>
-      <w:r>
-        <w:t>bookingSchema</w:t>
-      </w:r>
-      <w:proofErr w:type="spellEnd"/>
-      <w:r>
-        <w:t>);</w:t>
+      <w:r>
+        <w:t>module.exports = mongoose.model('Booking', bookingSchema);</w:t>
       </w:r>
     </w:p>
     <w:p>
@@ -2201,7 +2727,6 @@
           <w:b/>
           <w:bCs/>
         </w:rPr>
-        <w:lastRenderedPageBreak/>
         <w:t>Research Hints</w:t>
       </w:r>
       <w:r>
@@ -2276,11 +2801,9 @@
       </w:r>
     </w:p>
     <w:p>
-      <w:proofErr w:type="spellStart"/>
       <w:r>
         <w:t>javascript</w:t>
       </w:r>
-      <w:proofErr w:type="spellEnd"/>
     </w:p>
     <w:p>
       <w:r>
@@ -2294,19 +2817,12 @@
     </w:p>
     <w:p>
       <w:r>
-        <w:t xml:space="preserve">const router = </w:t>
-      </w:r>
-      <w:proofErr w:type="spellStart"/>
-      <w:r>
-        <w:t>express.Router</w:t>
-      </w:r>
-      <w:proofErr w:type="spellEnd"/>
-      <w:r>
-        <w:t>();</w:t>
-      </w:r>
-    </w:p>
-    <w:p>
-      <w:r>
+        <w:t>const router = express.Router();</w:t>
+      </w:r>
+    </w:p>
+    <w:p>
+      <w:r>
+        <w:lastRenderedPageBreak/>
         <w:t>const Booking = require('../models/booking');</w:t>
       </w:r>
     </w:p>
@@ -2317,34 +2833,13 @@
       </w:r>
     </w:p>
     <w:p>
-      <w:proofErr w:type="spellStart"/>
-      <w:r>
-        <w:t>router.post</w:t>
-      </w:r>
-      <w:proofErr w:type="spellEnd"/>
-      <w:r>
-        <w:t>('/filter-listings', (req, res) =&gt; {</w:t>
-      </w:r>
-    </w:p>
-    <w:p>
-      <w:r>
-        <w:t xml:space="preserve">    const { location, </w:t>
-      </w:r>
-      <w:proofErr w:type="spellStart"/>
-      <w:r>
-        <w:t>propertyType</w:t>
-      </w:r>
-      <w:proofErr w:type="spellEnd"/>
-      <w:r>
-        <w:t xml:space="preserve">, bedrooms } = </w:t>
-      </w:r>
-      <w:proofErr w:type="spellStart"/>
-      <w:r>
-        <w:t>req.body</w:t>
-      </w:r>
-      <w:proofErr w:type="spellEnd"/>
-      <w:r>
-        <w:t>;</w:t>
+      <w:r>
+        <w:t>router.post('/filter-listings', (req, res) =&gt; {</w:t>
+      </w:r>
+    </w:p>
+    <w:p>
+      <w:r>
+        <w:t xml:space="preserve">    const { location, propertyType, bedrooms } = req.body;</w:t>
       </w:r>
     </w:p>
     <w:p>
@@ -2364,73 +2859,28 @@
       </w:r>
     </w:p>
     <w:p>
-      <w:proofErr w:type="spellStart"/>
-      <w:r>
-        <w:t>router.post</w:t>
-      </w:r>
-      <w:proofErr w:type="spellEnd"/>
-      <w:r>
-        <w:t>('/create-booking', (req, res) =&gt; {</w:t>
-      </w:r>
-    </w:p>
-    <w:p>
-      <w:r>
-        <w:t xml:space="preserve">    const </w:t>
-      </w:r>
-      <w:proofErr w:type="spellStart"/>
-      <w:r>
-        <w:t>newBooking</w:t>
-      </w:r>
-      <w:proofErr w:type="spellEnd"/>
-      <w:r>
-        <w:t xml:space="preserve"> = new Booking(</w:t>
-      </w:r>
-      <w:proofErr w:type="spellStart"/>
-      <w:r>
-        <w:t>req.body</w:t>
-      </w:r>
-      <w:proofErr w:type="spellEnd"/>
-      <w:r>
-        <w:t>);</w:t>
-      </w:r>
-    </w:p>
-    <w:p>
-      <w:r>
-        <w:t xml:space="preserve">    </w:t>
-      </w:r>
-      <w:proofErr w:type="spellStart"/>
-      <w:r>
-        <w:t>newBooking.save</w:t>
-      </w:r>
-      <w:proofErr w:type="spellEnd"/>
-      <w:r>
-        <w:t>((err) =&gt; {</w:t>
-      </w:r>
-    </w:p>
-    <w:p>
-      <w:r>
-        <w:t xml:space="preserve">        if (err) return </w:t>
-      </w:r>
-      <w:proofErr w:type="spellStart"/>
-      <w:r>
-        <w:t>res.status</w:t>
-      </w:r>
-      <w:proofErr w:type="spellEnd"/>
-      <w:r>
-        <w:t>(500).send(err);</w:t>
-      </w:r>
-    </w:p>
-    <w:p>
-      <w:r>
-        <w:t xml:space="preserve">        </w:t>
-      </w:r>
-      <w:proofErr w:type="spellStart"/>
-      <w:r>
-        <w:t>res.redirect</w:t>
-      </w:r>
-      <w:proofErr w:type="spellEnd"/>
-      <w:r>
-        <w:t>('/confirmation.html');</w:t>
+      <w:r>
+        <w:t>router.post('/create-booking', (req, res) =&gt; {</w:t>
+      </w:r>
+    </w:p>
+    <w:p>
+      <w:r>
+        <w:t xml:space="preserve">    const newBooking = new Booking(req.body);</w:t>
+      </w:r>
+    </w:p>
+    <w:p>
+      <w:r>
+        <w:t xml:space="preserve">    newBooking.save((err) =&gt; {</w:t>
+      </w:r>
+    </w:p>
+    <w:p>
+      <w:r>
+        <w:t xml:space="preserve">        if (err) return res.status(500).send(err);</w:t>
+      </w:r>
+    </w:p>
+    <w:p>
+      <w:r>
+        <w:t xml:space="preserve">        res.redirect('/confirmation.html');</w:t>
       </w:r>
     </w:p>
     <w:p>
@@ -2445,13 +2895,8 @@
     </w:p>
     <w:p/>
     <w:p>
-      <w:proofErr w:type="spellStart"/>
-      <w:r>
-        <w:t>module.exports</w:t>
-      </w:r>
-      <w:proofErr w:type="spellEnd"/>
-      <w:r>
-        <w:t xml:space="preserve"> = router;</w:t>
+      <w:r>
+        <w:t>module.exports = router;</w:t>
       </w:r>
     </w:p>
     <w:p>
@@ -2489,7 +2934,6 @@
           <w:b/>
           <w:bCs/>
         </w:rPr>
-        <w:lastRenderedPageBreak/>
         <w:t>Step 8: Link User Input with MongoDB</w:t>
       </w:r>
     </w:p>
@@ -2624,6 +3068,7 @@
           <w:b/>
           <w:bCs/>
         </w:rPr>
+        <w:lastRenderedPageBreak/>
         <w:t>Step 10: Additional Features</w:t>
       </w:r>
     </w:p>
@@ -6012,6 +6457,95 @@
     </w:lvl>
   </w:abstractNum>
   <w:abstractNum w:abstractNumId="23" w15:restartNumberingAfterBreak="0">
+    <w:nsid w:val="75132355"/>
+    <w:multiLevelType w:val="hybridMultilevel"/>
+    <w:tmpl w:val="1F9E3C4A"/>
+    <w:lvl w:ilvl="0" w:tplc="0C09000F">
+      <w:start w:val="1"/>
+      <w:numFmt w:val="decimal"/>
+      <w:lvlText w:val="%1."/>
+      <w:lvlJc w:val="left"/>
+      <w:pPr>
+        <w:ind w:left="720" w:hanging="360"/>
+      </w:pPr>
+      <w:rPr>
+        <w:rFonts w:hint="default"/>
+      </w:rPr>
+    </w:lvl>
+    <w:lvl w:ilvl="1" w:tplc="0C090019" w:tentative="1">
+      <w:start w:val="1"/>
+      <w:numFmt w:val="lowerLetter"/>
+      <w:lvlText w:val="%2."/>
+      <w:lvlJc w:val="left"/>
+      <w:pPr>
+        <w:ind w:left="1440" w:hanging="360"/>
+      </w:pPr>
+    </w:lvl>
+    <w:lvl w:ilvl="2" w:tplc="0C09001B" w:tentative="1">
+      <w:start w:val="1"/>
+      <w:numFmt w:val="lowerRoman"/>
+      <w:lvlText w:val="%3."/>
+      <w:lvlJc w:val="right"/>
+      <w:pPr>
+        <w:ind w:left="2160" w:hanging="180"/>
+      </w:pPr>
+    </w:lvl>
+    <w:lvl w:ilvl="3" w:tplc="0C09000F" w:tentative="1">
+      <w:start w:val="1"/>
+      <w:numFmt w:val="decimal"/>
+      <w:lvlText w:val="%4."/>
+      <w:lvlJc w:val="left"/>
+      <w:pPr>
+        <w:ind w:left="2880" w:hanging="360"/>
+      </w:pPr>
+    </w:lvl>
+    <w:lvl w:ilvl="4" w:tplc="0C090019" w:tentative="1">
+      <w:start w:val="1"/>
+      <w:numFmt w:val="lowerLetter"/>
+      <w:lvlText w:val="%5."/>
+      <w:lvlJc w:val="left"/>
+      <w:pPr>
+        <w:ind w:left="3600" w:hanging="360"/>
+      </w:pPr>
+    </w:lvl>
+    <w:lvl w:ilvl="5" w:tplc="0C09001B" w:tentative="1">
+      <w:start w:val="1"/>
+      <w:numFmt w:val="lowerRoman"/>
+      <w:lvlText w:val="%6."/>
+      <w:lvlJc w:val="right"/>
+      <w:pPr>
+        <w:ind w:left="4320" w:hanging="180"/>
+      </w:pPr>
+    </w:lvl>
+    <w:lvl w:ilvl="6" w:tplc="0C09000F" w:tentative="1">
+      <w:start w:val="1"/>
+      <w:numFmt w:val="decimal"/>
+      <w:lvlText w:val="%7."/>
+      <w:lvlJc w:val="left"/>
+      <w:pPr>
+        <w:ind w:left="5040" w:hanging="360"/>
+      </w:pPr>
+    </w:lvl>
+    <w:lvl w:ilvl="7" w:tplc="0C090019" w:tentative="1">
+      <w:start w:val="1"/>
+      <w:numFmt w:val="lowerLetter"/>
+      <w:lvlText w:val="%8."/>
+      <w:lvlJc w:val="left"/>
+      <w:pPr>
+        <w:ind w:left="5760" w:hanging="360"/>
+      </w:pPr>
+    </w:lvl>
+    <w:lvl w:ilvl="8" w:tplc="0C09001B" w:tentative="1">
+      <w:start w:val="1"/>
+      <w:numFmt w:val="lowerRoman"/>
+      <w:lvlText w:val="%9."/>
+      <w:lvlJc w:val="right"/>
+      <w:pPr>
+        <w:ind w:left="6480" w:hanging="180"/>
+      </w:pPr>
+    </w:lvl>
+  </w:abstractNum>
+  <w:abstractNum w:abstractNumId="24" w15:restartNumberingAfterBreak="0">
     <w:nsid w:val="75C73560"/>
     <w:multiLevelType w:val="hybridMultilevel"/>
     <w:tmpl w:val="04DCDC26"/>
@@ -6124,7 +6658,7 @@
       </w:rPr>
     </w:lvl>
   </w:abstractNum>
-  <w:abstractNum w:abstractNumId="24" w15:restartNumberingAfterBreak="0">
+  <w:abstractNum w:abstractNumId="25" w15:restartNumberingAfterBreak="0">
     <w:nsid w:val="7A0A13F0"/>
     <w:multiLevelType w:val="hybridMultilevel"/>
     <w:tmpl w:val="0E02DA10"/>
@@ -6213,7 +6747,7 @@
       </w:pPr>
     </w:lvl>
   </w:abstractNum>
-  <w:abstractNum w:abstractNumId="25" w15:restartNumberingAfterBreak="0">
+  <w:abstractNum w:abstractNumId="26" w15:restartNumberingAfterBreak="0">
     <w:nsid w:val="7ABA0A26"/>
     <w:multiLevelType w:val="multilevel"/>
     <w:tmpl w:val="10284402"/>
@@ -6362,7 +6896,7 @@
       </w:rPr>
     </w:lvl>
   </w:abstractNum>
-  <w:abstractNum w:abstractNumId="26" w15:restartNumberingAfterBreak="0">
+  <w:abstractNum w:abstractNumId="27" w15:restartNumberingAfterBreak="0">
     <w:nsid w:val="7D533FA4"/>
     <w:multiLevelType w:val="multilevel"/>
     <w:tmpl w:val="67943AA0"/>
@@ -6511,7 +7045,7 @@
       </w:rPr>
     </w:lvl>
   </w:abstractNum>
-  <w:abstractNum w:abstractNumId="27" w15:restartNumberingAfterBreak="0">
+  <w:abstractNum w:abstractNumId="28" w15:restartNumberingAfterBreak="0">
     <w:nsid w:val="7DD24306"/>
     <w:multiLevelType w:val="multilevel"/>
     <w:tmpl w:val="D9C85DBE"/>
@@ -6664,10 +7198,10 @@
     <w:abstractNumId w:val="18"/>
   </w:num>
   <w:num w:numId="2" w16cid:durableId="673804638">
-    <w:abstractNumId w:val="24"/>
+    <w:abstractNumId w:val="25"/>
   </w:num>
   <w:num w:numId="3" w16cid:durableId="1400711056">
-    <w:abstractNumId w:val="23"/>
+    <w:abstractNumId w:val="24"/>
   </w:num>
   <w:num w:numId="4" w16cid:durableId="978077037">
     <w:abstractNumId w:val="9"/>
@@ -6679,7 +7213,7 @@
     <w:abstractNumId w:val="11"/>
   </w:num>
   <w:num w:numId="7" w16cid:durableId="740105752">
-    <w:abstractNumId w:val="25"/>
+    <w:abstractNumId w:val="26"/>
   </w:num>
   <w:num w:numId="8" w16cid:durableId="176114077">
     <w:abstractNumId w:val="2"/>
@@ -6691,7 +7225,7 @@
     <w:abstractNumId w:val="12"/>
   </w:num>
   <w:num w:numId="11" w16cid:durableId="1843815541">
-    <w:abstractNumId w:val="27"/>
+    <w:abstractNumId w:val="28"/>
   </w:num>
   <w:num w:numId="12" w16cid:durableId="109128701">
     <w:abstractNumId w:val="4"/>
@@ -6703,7 +7237,7 @@
     <w:abstractNumId w:val="3"/>
   </w:num>
   <w:num w:numId="15" w16cid:durableId="947928974">
-    <w:abstractNumId w:val="26"/>
+    <w:abstractNumId w:val="27"/>
   </w:num>
   <w:num w:numId="16" w16cid:durableId="1144927506">
     <w:abstractNumId w:val="0"/>
@@ -6743,6 +7277,9 @@
   </w:num>
   <w:num w:numId="28" w16cid:durableId="1220554859">
     <w:abstractNumId w:val="19"/>
+  </w:num>
+  <w:num w:numId="29" w16cid:durableId="1652754792">
+    <w:abstractNumId w:val="23"/>
   </w:num>
   <w:numIdMacAtCleanup w:val="23"/>
 </w:numbering>

</xml_diff>

<commit_message>
Created the gitignore file. Edited the prompt file and app.js(comments).Also made comments in assignment spec folder
</commit_message>
<xml_diff>
--- a/research/Prompt brakedown.docx
+++ b/research/Prompt brakedown.docx
@@ -3,12 +3,33 @@
 <w:document xmlns:wpc="http://schemas.microsoft.com/office/word/2010/wordprocessingCanvas" xmlns:cx="http://schemas.microsoft.com/office/drawing/2014/chartex" xmlns:cx1="http://schemas.microsoft.com/office/drawing/2015/9/8/chartex" xmlns:cx2="http://schemas.microsoft.com/office/drawing/2015/10/21/chartex" xmlns:cx3="http://schemas.microsoft.com/office/drawing/2016/5/9/chartex" xmlns:cx4="http://schemas.microsoft.com/office/drawing/2016/5/10/chartex" xmlns:cx5="http://schemas.microsoft.com/office/drawing/2016/5/11/chartex" xmlns:cx6="http://schemas.microsoft.com/office/drawing/2016/5/12/chartex" xmlns:cx7="http://schemas.microsoft.com/office/drawing/2016/5/13/chartex" xmlns:cx8="http://schemas.microsoft.com/office/drawing/2016/5/14/chartex" xmlns:mc="http://schemas.openxmlformats.org/markup-compatibility/2006" xmlns:aink="http://schemas.microsoft.com/office/drawing/2016/ink" xmlns:am3d="http://schemas.microsoft.com/office/drawing/2017/model3d" xmlns:o="urn:schemas-microsoft-com:office:office" xmlns:oel="http://schemas.microsoft.com/office/2019/extlst" xmlns:r="http://schemas.openxmlformats.org/officeDocument/2006/relationships" xmlns:m="http://schemas.openxmlformats.org/officeDocument/2006/math" xmlns:v="urn:schemas-microsoft-com:vml" xmlns:wp14="http://schemas.microsoft.com/office/word/2010/wordprocessingDrawing" xmlns:wp="http://schemas.openxmlformats.org/drawingml/2006/wordprocessingDrawing" xmlns:w10="urn:schemas-microsoft-com:office:word" xmlns:w="http://schemas.openxmlformats.org/wordprocessingml/2006/main" xmlns:w14="http://schemas.microsoft.com/office/word/2010/wordml" xmlns:w15="http://schemas.microsoft.com/office/word/2012/wordml" xmlns:w16cex="http://schemas.microsoft.com/office/word/2018/wordml/cex" xmlns:w16cid="http://schemas.microsoft.com/office/word/2016/wordml/cid" xmlns:w16="http://schemas.microsoft.com/office/word/2018/wordml" xmlns:w16du="http://schemas.microsoft.com/office/word/2023/wordml/word16du" xmlns:w16sdtdh="http://schemas.microsoft.com/office/word/2020/wordml/sdtdatahash" xmlns:w16se="http://schemas.microsoft.com/office/word/2015/wordml/symex" xmlns:wpg="http://schemas.microsoft.com/office/word/2010/wordprocessingGroup" xmlns:wpi="http://schemas.microsoft.com/office/word/2010/wordprocessingInk" xmlns:wne="http://schemas.microsoft.com/office/word/2006/wordml" xmlns:wps="http://schemas.microsoft.com/office/word/2010/wordprocessingShape" mc:Ignorable="w14 w15 w16se w16cid w16 w16cex w16sdtdh w16du wp14">
   <w:body>
     <w:p>
+      <w:pPr>
+        <w:pStyle w:val="Heading1"/>
+      </w:pPr>
+      <w:proofErr w:type="gramStart"/>
+      <w:r>
+        <w:t>Prompt</w:t>
+      </w:r>
+      <w:proofErr w:type="gramEnd"/>
+      <w:r>
+        <w:t xml:space="preserve"> begin </w:t>
+      </w:r>
+    </w:p>
+    <w:p>
       <w:r>
         <w:t>You are a database assistant.</w:t>
       </w:r>
     </w:p>
     <w:p/>
     <w:p>
+      <w:pPr>
+        <w:pStyle w:val="Heading1"/>
+      </w:pPr>
+      <w:r>
+        <w:t>Stage 1</w:t>
+      </w:r>
+    </w:p>
+    <w:p>
       <w:r>
         <w:t>Here is my task:</w:t>
       </w:r>
@@ -18,7 +39,15 @@
         <w:t>“</w:t>
       </w:r>
       <w:r>
-        <w:t>You are required to be able to write code in HTML, JavaScript, Node.js, and Express.js scripting languages to build a fully-fledged web database application. More importantly, you should be able to use mongodb library within a Node.js program</w:t>
+        <w:t xml:space="preserve">You are required to be able to write code in HTML, JavaScript, Node.js, and Express.js scripting languages to build a fully-fledged web database application. More importantly, you should be able to use </w:t>
+      </w:r>
+      <w:proofErr w:type="spellStart"/>
+      <w:r>
+        <w:t>mongodb</w:t>
+      </w:r>
+      <w:proofErr w:type="spellEnd"/>
+      <w:r>
+        <w:t xml:space="preserve"> library within a Node.js program</w:t>
       </w:r>
       <w:r>
         <w:t>. This is broken down into 2 tasks.”</w:t>
@@ -46,11 +75,19 @@
       <w:r>
         <w:t xml:space="preserve">The application you are required to build is based on </w:t>
       </w:r>
+      <w:proofErr w:type="spellStart"/>
       <w:r>
         <w:rPr>
           <w:color w:val="FF0000"/>
         </w:rPr>
-        <w:t xml:space="preserve">sample_airbnb </w:t>
+        <w:t>sample_airbnb</w:t>
+      </w:r>
+      <w:proofErr w:type="spellEnd"/>
+      <w:r>
+        <w:rPr>
+          <w:color w:val="FF0000"/>
+        </w:rPr>
+        <w:t xml:space="preserve"> </w:t>
       </w:r>
       <w:r>
         <w:t>database</w:t>
@@ -59,17 +96,16 @@
         <w:t>.</w:t>
       </w:r>
       <w:r>
-        <w:t xml:space="preserve"> </w:t>
-      </w:r>
-      <w:r>
-        <w:t>Within this database I have the collection “</w:t>
-      </w:r>
+        <w:t xml:space="preserve"> Within this database I have the collection “</w:t>
+      </w:r>
+      <w:proofErr w:type="spellStart"/>
       <w:r>
         <w:rPr>
           <w:color w:val="FF0000"/>
         </w:rPr>
         <w:t>listingsAndReviews</w:t>
       </w:r>
+      <w:proofErr w:type="spellEnd"/>
       <w:r>
         <w:t>”.</w:t>
       </w:r>
@@ -83,8 +119,13 @@
       <w:r>
         <w:t xml:space="preserve">Within this collection I have the following fields. NOTE I am listing the key pair with the data type but not sample data. </w:t>
       </w:r>
-      <w:r>
-        <w:t>Also for objects and arrays, not all are listed as they are not needed.</w:t>
+      <w:proofErr w:type="gramStart"/>
+      <w:r>
+        <w:t>Also</w:t>
+      </w:r>
+      <w:proofErr w:type="gramEnd"/>
+      <w:r>
+        <w:t xml:space="preserve"> for objects and arrays, not all are listed as they are not needed.</w:t>
       </w:r>
     </w:p>
     <w:p>
@@ -107,8 +148,13 @@
       <w:pPr>
         <w:pStyle w:val="NoSpacing"/>
       </w:pPr>
-      <w:r>
-        <w:t xml:space="preserve">listing_url: String, </w:t>
+      <w:proofErr w:type="spellStart"/>
+      <w:r>
+        <w:t>listing_url</w:t>
+      </w:r>
+      <w:proofErr w:type="spellEnd"/>
+      <w:r>
+        <w:t xml:space="preserve">: String, </w:t>
       </w:r>
     </w:p>
     <w:p>
@@ -139,249 +185,497 @@
       <w:pPr>
         <w:pStyle w:val="NoSpacing"/>
       </w:pPr>
-      <w:r>
-        <w:t>description:String,</w:t>
-      </w:r>
-    </w:p>
-    <w:p>
-      <w:pPr>
-        <w:pStyle w:val="NoSpacing"/>
-      </w:pPr>
-      <w:r>
-        <w:t>neighbourhood_overview:String,</w:t>
-      </w:r>
-    </w:p>
-    <w:p>
-      <w:pPr>
-        <w:pStyle w:val="NoSpacing"/>
-      </w:pPr>
-      <w:r>
-        <w:t>notes:String,</w:t>
-      </w:r>
-    </w:p>
-    <w:p>
-      <w:pPr>
-        <w:pStyle w:val="NoSpacing"/>
-      </w:pPr>
-      <w:r>
-        <w:t>transit:String,</w:t>
-      </w:r>
-    </w:p>
-    <w:p>
-      <w:pPr>
-        <w:pStyle w:val="NoSpacing"/>
-      </w:pPr>
-      <w:r>
-        <w:t>access:String,</w:t>
-      </w:r>
-    </w:p>
-    <w:p>
-      <w:pPr>
-        <w:pStyle w:val="NoSpacing"/>
-      </w:pPr>
-      <w:r>
-        <w:t>interaction:String,</w:t>
-      </w:r>
-    </w:p>
-    <w:p>
-      <w:pPr>
-        <w:pStyle w:val="NoSpacing"/>
-      </w:pPr>
-      <w:r>
-        <w:t>house_rules:String,</w:t>
-      </w:r>
-    </w:p>
-    <w:p>
-      <w:pPr>
-        <w:pStyle w:val="NoSpacing"/>
-      </w:pPr>
-      <w:r>
-        <w:t>property_type:String,</w:t>
-      </w:r>
-    </w:p>
-    <w:p>
-      <w:pPr>
-        <w:pStyle w:val="NoSpacing"/>
-      </w:pPr>
-      <w:r>
-        <w:t>room_type:String,</w:t>
-      </w:r>
-    </w:p>
-    <w:p>
-      <w:pPr>
-        <w:pStyle w:val="NoSpacing"/>
-      </w:pPr>
-      <w:r>
-        <w:t>bed_type:String,</w:t>
-      </w:r>
-    </w:p>
-    <w:p>
-      <w:pPr>
-        <w:pStyle w:val="NoSpacing"/>
-      </w:pPr>
-      <w:r>
-        <w:t>minimum_nights:String,</w:t>
-      </w:r>
-    </w:p>
-    <w:p>
-      <w:pPr>
-        <w:pStyle w:val="NoSpacing"/>
-      </w:pPr>
-      <w:r>
-        <w:t>maximum_nights:String,</w:t>
-      </w:r>
-    </w:p>
-    <w:p>
-      <w:pPr>
-        <w:pStyle w:val="NoSpacing"/>
-      </w:pPr>
-      <w:r>
-        <w:t>cancellation_policy:String,</w:t>
-      </w:r>
-    </w:p>
-    <w:p>
-      <w:pPr>
-        <w:pStyle w:val="NoSpacing"/>
-      </w:pPr>
-      <w:r>
-        <w:t>last_scrapped:Date,</w:t>
-      </w:r>
-    </w:p>
-    <w:p>
-      <w:pPr>
-        <w:pStyle w:val="NoSpacing"/>
-      </w:pPr>
-      <w:r>
-        <w:t>calendar_last_scraped:Date,</w:t>
-      </w:r>
-    </w:p>
-    <w:p>
-      <w:pPr>
-        <w:pStyle w:val="NoSpacing"/>
-      </w:pPr>
-      <w:r>
-        <w:t>first_review:Date,</w:t>
-      </w:r>
-    </w:p>
-    <w:p>
-      <w:pPr>
-        <w:pStyle w:val="NoSpacing"/>
-      </w:pPr>
-      <w:r>
-        <w:t>last:review:Date,</w:t>
-      </w:r>
-    </w:p>
-    <w:p>
-      <w:pPr>
-        <w:pStyle w:val="NoSpacing"/>
-      </w:pPr>
-      <w:r>
-        <w:t>accommodates:Int32,</w:t>
-      </w:r>
-    </w:p>
-    <w:p>
-      <w:pPr>
-        <w:pStyle w:val="NoSpacing"/>
-      </w:pPr>
-      <w:r>
-        <w:t>bedrooms:Int32,</w:t>
-      </w:r>
-    </w:p>
-    <w:p>
-      <w:pPr>
-        <w:pStyle w:val="NoSpacing"/>
-      </w:pPr>
-      <w:r>
-        <w:t>beds:Int32,</w:t>
-      </w:r>
-    </w:p>
-    <w:p>
-      <w:pPr>
-        <w:pStyle w:val="NoSpacing"/>
-      </w:pPr>
-      <w:r>
-        <w:t>number_of_reviews:Int32,</w:t>
-      </w:r>
-    </w:p>
-    <w:p>
-      <w:pPr>
-        <w:pStyle w:val="NoSpacing"/>
-      </w:pPr>
-      <w:r>
-        <w:t>bathooms:Decimal128,</w:t>
-      </w:r>
-    </w:p>
-    <w:p>
-      <w:pPr>
-        <w:pStyle w:val="NoSpacing"/>
-      </w:pPr>
-      <w:r>
-        <w:t>amenities:Array,</w:t>
-      </w:r>
-    </w:p>
-    <w:p>
-      <w:pPr>
-        <w:pStyle w:val="NoSpacing"/>
-      </w:pPr>
-      <w:r>
-        <w:t>price:Decimal128,</w:t>
-      </w:r>
-    </w:p>
-    <w:p>
-      <w:pPr>
-        <w:pStyle w:val="NoSpacing"/>
-      </w:pPr>
-      <w:r>
-        <w:t>security_deposit:Decimal128,</w:t>
-      </w:r>
-    </w:p>
-    <w:p>
-      <w:pPr>
-        <w:pStyle w:val="NoSpacing"/>
-      </w:pPr>
-      <w:r>
-        <w:t>cleaning_fee:Decimal128,</w:t>
-      </w:r>
-    </w:p>
-    <w:p>
-      <w:pPr>
-        <w:pStyle w:val="NoSpacing"/>
-      </w:pPr>
-      <w:r>
-        <w:t>extra_people:Decimal128,</w:t>
-      </w:r>
-    </w:p>
-    <w:p>
-      <w:pPr>
-        <w:pStyle w:val="NoSpacing"/>
-      </w:pPr>
-      <w:r>
-        <w:t>guests_included:Decimal128,</w:t>
-      </w:r>
-    </w:p>
-    <w:p>
-      <w:pPr>
-        <w:pStyle w:val="NoSpacing"/>
-      </w:pPr>
-      <w:r>
-        <w:t>images:Object,</w:t>
-      </w:r>
-    </w:p>
-    <w:p>
-      <w:pPr>
-        <w:pStyle w:val="NoSpacing"/>
-      </w:pPr>
+      <w:proofErr w:type="spellStart"/>
+      <w:proofErr w:type="gramStart"/>
+      <w:r>
+        <w:t>description:String</w:t>
+      </w:r>
+      <w:proofErr w:type="spellEnd"/>
+      <w:proofErr w:type="gramEnd"/>
+      <w:r>
+        <w:t>,</w:t>
+      </w:r>
+    </w:p>
+    <w:p>
+      <w:pPr>
+        <w:pStyle w:val="NoSpacing"/>
+      </w:pPr>
+      <w:proofErr w:type="spellStart"/>
+      <w:r>
+        <w:t>neighbourhood_</w:t>
+      </w:r>
+      <w:proofErr w:type="gramStart"/>
+      <w:r>
+        <w:t>overview:String</w:t>
+      </w:r>
+      <w:proofErr w:type="spellEnd"/>
+      <w:proofErr w:type="gramEnd"/>
+      <w:r>
+        <w:t>,</w:t>
+      </w:r>
+    </w:p>
+    <w:p>
+      <w:pPr>
+        <w:pStyle w:val="NoSpacing"/>
+      </w:pPr>
+      <w:proofErr w:type="spellStart"/>
+      <w:proofErr w:type="gramStart"/>
+      <w:r>
+        <w:t>notes:String</w:t>
+      </w:r>
+      <w:proofErr w:type="spellEnd"/>
+      <w:proofErr w:type="gramEnd"/>
+      <w:r>
+        <w:t>,</w:t>
+      </w:r>
+    </w:p>
+    <w:p>
+      <w:pPr>
+        <w:pStyle w:val="NoSpacing"/>
+      </w:pPr>
+      <w:proofErr w:type="spellStart"/>
+      <w:proofErr w:type="gramStart"/>
+      <w:r>
+        <w:t>transit:String</w:t>
+      </w:r>
+      <w:proofErr w:type="spellEnd"/>
+      <w:proofErr w:type="gramEnd"/>
+      <w:r>
+        <w:t>,</w:t>
+      </w:r>
+    </w:p>
+    <w:p>
+      <w:pPr>
+        <w:pStyle w:val="NoSpacing"/>
+      </w:pPr>
+      <w:proofErr w:type="spellStart"/>
+      <w:proofErr w:type="gramStart"/>
+      <w:r>
+        <w:t>access:String</w:t>
+      </w:r>
+      <w:proofErr w:type="spellEnd"/>
+      <w:proofErr w:type="gramEnd"/>
+      <w:r>
+        <w:t>,</w:t>
+      </w:r>
+    </w:p>
+    <w:p>
+      <w:pPr>
+        <w:pStyle w:val="NoSpacing"/>
+      </w:pPr>
+      <w:proofErr w:type="spellStart"/>
+      <w:proofErr w:type="gramStart"/>
+      <w:r>
+        <w:t>interaction:String</w:t>
+      </w:r>
+      <w:proofErr w:type="spellEnd"/>
+      <w:proofErr w:type="gramEnd"/>
+      <w:r>
+        <w:t>,</w:t>
+      </w:r>
+    </w:p>
+    <w:p>
+      <w:pPr>
+        <w:pStyle w:val="NoSpacing"/>
+      </w:pPr>
+      <w:proofErr w:type="spellStart"/>
+      <w:r>
+        <w:t>house_</w:t>
+      </w:r>
+      <w:proofErr w:type="gramStart"/>
+      <w:r>
+        <w:t>rules:String</w:t>
+      </w:r>
+      <w:proofErr w:type="spellEnd"/>
+      <w:proofErr w:type="gramEnd"/>
+      <w:r>
+        <w:t>,</w:t>
+      </w:r>
+    </w:p>
+    <w:p>
+      <w:pPr>
+        <w:pStyle w:val="NoSpacing"/>
+      </w:pPr>
+      <w:proofErr w:type="spellStart"/>
+      <w:r>
+        <w:t>property_</w:t>
+      </w:r>
+      <w:proofErr w:type="gramStart"/>
+      <w:r>
+        <w:t>type:String</w:t>
+      </w:r>
+      <w:proofErr w:type="spellEnd"/>
+      <w:proofErr w:type="gramEnd"/>
+      <w:r>
+        <w:t>,</w:t>
+      </w:r>
+    </w:p>
+    <w:p>
+      <w:pPr>
+        <w:pStyle w:val="NoSpacing"/>
+      </w:pPr>
+      <w:proofErr w:type="spellStart"/>
+      <w:r>
+        <w:t>room_</w:t>
+      </w:r>
+      <w:proofErr w:type="gramStart"/>
+      <w:r>
+        <w:t>type:String</w:t>
+      </w:r>
+      <w:proofErr w:type="spellEnd"/>
+      <w:proofErr w:type="gramEnd"/>
+      <w:r>
+        <w:t>,</w:t>
+      </w:r>
+    </w:p>
+    <w:p>
+      <w:pPr>
+        <w:pStyle w:val="NoSpacing"/>
+      </w:pPr>
+      <w:proofErr w:type="spellStart"/>
+      <w:r>
+        <w:t>bed_</w:t>
+      </w:r>
+      <w:proofErr w:type="gramStart"/>
+      <w:r>
+        <w:t>type:String</w:t>
+      </w:r>
+      <w:proofErr w:type="spellEnd"/>
+      <w:proofErr w:type="gramEnd"/>
+      <w:r>
+        <w:t>,</w:t>
+      </w:r>
+    </w:p>
+    <w:p>
+      <w:pPr>
+        <w:pStyle w:val="NoSpacing"/>
+      </w:pPr>
+      <w:proofErr w:type="spellStart"/>
+      <w:r>
+        <w:t>minimum_</w:t>
+      </w:r>
+      <w:proofErr w:type="gramStart"/>
+      <w:r>
+        <w:t>nights:String</w:t>
+      </w:r>
+      <w:proofErr w:type="spellEnd"/>
+      <w:proofErr w:type="gramEnd"/>
+      <w:r>
+        <w:t>,</w:t>
+      </w:r>
+    </w:p>
+    <w:p>
+      <w:pPr>
+        <w:pStyle w:val="NoSpacing"/>
+      </w:pPr>
+      <w:proofErr w:type="spellStart"/>
+      <w:r>
+        <w:t>maximum_</w:t>
+      </w:r>
+      <w:proofErr w:type="gramStart"/>
+      <w:r>
+        <w:t>nights:String</w:t>
+      </w:r>
+      <w:proofErr w:type="spellEnd"/>
+      <w:proofErr w:type="gramEnd"/>
+      <w:r>
+        <w:t>,</w:t>
+      </w:r>
+    </w:p>
+    <w:p>
+      <w:pPr>
+        <w:pStyle w:val="NoSpacing"/>
+      </w:pPr>
+      <w:proofErr w:type="spellStart"/>
+      <w:r>
+        <w:t>cancellation_</w:t>
+      </w:r>
+      <w:proofErr w:type="gramStart"/>
+      <w:r>
+        <w:t>policy:String</w:t>
+      </w:r>
+      <w:proofErr w:type="spellEnd"/>
+      <w:proofErr w:type="gramEnd"/>
+      <w:r>
+        <w:t>,</w:t>
+      </w:r>
+    </w:p>
+    <w:p>
+      <w:pPr>
+        <w:pStyle w:val="NoSpacing"/>
+      </w:pPr>
+      <w:proofErr w:type="spellStart"/>
+      <w:r>
+        <w:t>last_</w:t>
+      </w:r>
+      <w:proofErr w:type="gramStart"/>
+      <w:r>
+        <w:t>scrapped:Date</w:t>
+      </w:r>
+      <w:proofErr w:type="spellEnd"/>
+      <w:proofErr w:type="gramEnd"/>
+      <w:r>
+        <w:t>,</w:t>
+      </w:r>
+    </w:p>
+    <w:p>
+      <w:pPr>
+        <w:pStyle w:val="NoSpacing"/>
+      </w:pPr>
+      <w:proofErr w:type="spellStart"/>
+      <w:r>
+        <w:t>calendar_last_</w:t>
+      </w:r>
+      <w:proofErr w:type="gramStart"/>
+      <w:r>
+        <w:t>scraped:Date</w:t>
+      </w:r>
+      <w:proofErr w:type="spellEnd"/>
+      <w:proofErr w:type="gramEnd"/>
+      <w:r>
+        <w:t>,</w:t>
+      </w:r>
+    </w:p>
+    <w:p>
+      <w:pPr>
+        <w:pStyle w:val="NoSpacing"/>
+      </w:pPr>
+      <w:proofErr w:type="spellStart"/>
+      <w:r>
+        <w:t>first_</w:t>
+      </w:r>
+      <w:proofErr w:type="gramStart"/>
+      <w:r>
+        <w:t>review:Date</w:t>
+      </w:r>
+      <w:proofErr w:type="spellEnd"/>
+      <w:proofErr w:type="gramEnd"/>
+      <w:r>
+        <w:t>,</w:t>
+      </w:r>
+    </w:p>
+    <w:p>
+      <w:pPr>
+        <w:pStyle w:val="NoSpacing"/>
+      </w:pPr>
+      <w:proofErr w:type="spellStart"/>
+      <w:proofErr w:type="gramStart"/>
+      <w:r>
+        <w:t>last:review</w:t>
+      </w:r>
+      <w:proofErr w:type="gramEnd"/>
+      <w:r>
+        <w:t>:Date</w:t>
+      </w:r>
+      <w:proofErr w:type="spellEnd"/>
+      <w:r>
+        <w:t>,</w:t>
+      </w:r>
+    </w:p>
+    <w:p>
+      <w:pPr>
+        <w:pStyle w:val="NoSpacing"/>
+      </w:pPr>
+      <w:proofErr w:type="gramStart"/>
+      <w:r>
+        <w:t>accommodates:Int</w:t>
+      </w:r>
+      <w:proofErr w:type="gramEnd"/>
+      <w:r>
+        <w:t>32,</w:t>
+      </w:r>
+    </w:p>
+    <w:p>
+      <w:pPr>
+        <w:pStyle w:val="NoSpacing"/>
+      </w:pPr>
+      <w:proofErr w:type="gramStart"/>
+      <w:r>
+        <w:t>bedrooms:Int</w:t>
+      </w:r>
+      <w:proofErr w:type="gramEnd"/>
+      <w:r>
+        <w:t>32,</w:t>
+      </w:r>
+    </w:p>
+    <w:p>
+      <w:pPr>
+        <w:pStyle w:val="NoSpacing"/>
+      </w:pPr>
+      <w:proofErr w:type="gramStart"/>
+      <w:r>
+        <w:t>beds:Int</w:t>
+      </w:r>
+      <w:proofErr w:type="gramEnd"/>
+      <w:r>
+        <w:t>32,</w:t>
+      </w:r>
+    </w:p>
+    <w:p>
+      <w:pPr>
+        <w:pStyle w:val="NoSpacing"/>
+      </w:pPr>
+      <w:r>
+        <w:t>number_of_</w:t>
+      </w:r>
+      <w:proofErr w:type="gramStart"/>
+      <w:r>
+        <w:t>reviews:Int</w:t>
+      </w:r>
+      <w:proofErr w:type="gramEnd"/>
+      <w:r>
+        <w:t>32,</w:t>
+      </w:r>
+    </w:p>
+    <w:p>
+      <w:pPr>
+        <w:pStyle w:val="NoSpacing"/>
+      </w:pPr>
+      <w:proofErr w:type="gramStart"/>
+      <w:r>
+        <w:t>bathooms:Decimal</w:t>
+      </w:r>
+      <w:proofErr w:type="gramEnd"/>
+      <w:r>
+        <w:t>128,</w:t>
+      </w:r>
+    </w:p>
+    <w:p>
+      <w:pPr>
+        <w:pStyle w:val="NoSpacing"/>
+      </w:pPr>
+      <w:proofErr w:type="spellStart"/>
+      <w:proofErr w:type="gramStart"/>
+      <w:r>
+        <w:t>amenities:Array</w:t>
+      </w:r>
+      <w:proofErr w:type="spellEnd"/>
+      <w:proofErr w:type="gramEnd"/>
+      <w:r>
+        <w:t>,</w:t>
+      </w:r>
+    </w:p>
+    <w:p>
+      <w:pPr>
+        <w:pStyle w:val="NoSpacing"/>
+      </w:pPr>
+      <w:proofErr w:type="gramStart"/>
       <w:r>
         <w:lastRenderedPageBreak/>
-        <w:t>host:Object,</w:t>
-      </w:r>
-    </w:p>
-    <w:p>
-      <w:pPr>
-        <w:pStyle w:val="NoSpacing"/>
-      </w:pPr>
-      <w:r>
-        <w:t>address:Object,</w:t>
+        <w:t>price:Decimal</w:t>
+      </w:r>
+      <w:proofErr w:type="gramEnd"/>
+      <w:r>
+        <w:t>128,</w:t>
+      </w:r>
+    </w:p>
+    <w:p>
+      <w:pPr>
+        <w:pStyle w:val="NoSpacing"/>
+      </w:pPr>
+      <w:r>
+        <w:t>security_</w:t>
+      </w:r>
+      <w:proofErr w:type="gramStart"/>
+      <w:r>
+        <w:t>deposit:Decimal</w:t>
+      </w:r>
+      <w:proofErr w:type="gramEnd"/>
+      <w:r>
+        <w:t>128,</w:t>
+      </w:r>
+    </w:p>
+    <w:p>
+      <w:pPr>
+        <w:pStyle w:val="NoSpacing"/>
+      </w:pPr>
+      <w:r>
+        <w:t>cleaning_</w:t>
+      </w:r>
+      <w:proofErr w:type="gramStart"/>
+      <w:r>
+        <w:t>fee:Decimal</w:t>
+      </w:r>
+      <w:proofErr w:type="gramEnd"/>
+      <w:r>
+        <w:t>128,</w:t>
+      </w:r>
+    </w:p>
+    <w:p>
+      <w:pPr>
+        <w:pStyle w:val="NoSpacing"/>
+      </w:pPr>
+      <w:r>
+        <w:t>extra_</w:t>
+      </w:r>
+      <w:proofErr w:type="gramStart"/>
+      <w:r>
+        <w:t>people:Decimal</w:t>
+      </w:r>
+      <w:proofErr w:type="gramEnd"/>
+      <w:r>
+        <w:t>128,</w:t>
+      </w:r>
+    </w:p>
+    <w:p>
+      <w:pPr>
+        <w:pStyle w:val="NoSpacing"/>
+      </w:pPr>
+      <w:r>
+        <w:t>guests_</w:t>
+      </w:r>
+      <w:proofErr w:type="gramStart"/>
+      <w:r>
+        <w:t>included:Decimal</w:t>
+      </w:r>
+      <w:proofErr w:type="gramEnd"/>
+      <w:r>
+        <w:t>128,</w:t>
+      </w:r>
+    </w:p>
+    <w:p>
+      <w:pPr>
+        <w:pStyle w:val="NoSpacing"/>
+      </w:pPr>
+      <w:proofErr w:type="spellStart"/>
+      <w:proofErr w:type="gramStart"/>
+      <w:r>
+        <w:t>images:Object</w:t>
+      </w:r>
+      <w:proofErr w:type="spellEnd"/>
+      <w:proofErr w:type="gramEnd"/>
+      <w:r>
+        <w:t>,</w:t>
+      </w:r>
+    </w:p>
+    <w:p>
+      <w:pPr>
+        <w:pStyle w:val="NoSpacing"/>
+      </w:pPr>
+      <w:proofErr w:type="spellStart"/>
+      <w:proofErr w:type="gramStart"/>
+      <w:r>
+        <w:t>host:Object</w:t>
+      </w:r>
+      <w:proofErr w:type="spellEnd"/>
+      <w:proofErr w:type="gramEnd"/>
+      <w:r>
+        <w:t>,</w:t>
+      </w:r>
+    </w:p>
+    <w:p>
+      <w:pPr>
+        <w:pStyle w:val="NoSpacing"/>
+      </w:pPr>
+      <w:proofErr w:type="spellStart"/>
+      <w:proofErr w:type="gramStart"/>
+      <w:r>
+        <w:t>address:Object</w:t>
+      </w:r>
+      <w:proofErr w:type="spellEnd"/>
+      <w:proofErr w:type="gramEnd"/>
+      <w:r>
+        <w:t>,</w:t>
       </w:r>
     </w:p>
     <w:p>
@@ -391,11 +685,18 @@
       <w:r>
         <w:tab/>
       </w:r>
+      <w:proofErr w:type="spellStart"/>
+      <w:proofErr w:type="gramStart"/>
       <w:r>
         <w:t>street:</w:t>
       </w:r>
       <w:r>
-        <w:t>string,</w:t>
+        <w:t>string</w:t>
+      </w:r>
+      <w:proofErr w:type="spellEnd"/>
+      <w:proofErr w:type="gramEnd"/>
+      <w:r>
+        <w:t>,</w:t>
       </w:r>
     </w:p>
     <w:p>
@@ -404,31 +705,64 @@
       </w:pPr>
       <w:r>
         <w:tab/>
-        <w:t>market:string,</w:t>
-      </w:r>
-    </w:p>
-    <w:p>
-      <w:pPr>
-        <w:pStyle w:val="NoSpacing"/>
-      </w:pPr>
-      <w:r>
-        <w:t>availability:Object,</w:t>
-      </w:r>
-    </w:p>
-    <w:p>
-      <w:pPr>
-        <w:pStyle w:val="NoSpacing"/>
-      </w:pPr>
-      <w:r>
-        <w:t>review_scores:Object,</w:t>
-      </w:r>
-    </w:p>
-    <w:p>
-      <w:pPr>
-        <w:pStyle w:val="NoSpacing"/>
-      </w:pPr>
-      <w:r>
-        <w:t>reviews:Array,</w:t>
+      </w:r>
+      <w:proofErr w:type="spellStart"/>
+      <w:proofErr w:type="gramStart"/>
+      <w:r>
+        <w:t>market:string</w:t>
+      </w:r>
+      <w:proofErr w:type="spellEnd"/>
+      <w:proofErr w:type="gramEnd"/>
+      <w:r>
+        <w:t>,</w:t>
+      </w:r>
+    </w:p>
+    <w:p>
+      <w:pPr>
+        <w:pStyle w:val="NoSpacing"/>
+      </w:pPr>
+      <w:proofErr w:type="spellStart"/>
+      <w:proofErr w:type="gramStart"/>
+      <w:r>
+        <w:t>availability:Object</w:t>
+      </w:r>
+      <w:proofErr w:type="spellEnd"/>
+      <w:proofErr w:type="gramEnd"/>
+      <w:r>
+        <w:t>,</w:t>
+      </w:r>
+    </w:p>
+    <w:p>
+      <w:pPr>
+        <w:pStyle w:val="NoSpacing"/>
+      </w:pPr>
+      <w:proofErr w:type="spellStart"/>
+      <w:r>
+        <w:t>review_</w:t>
+      </w:r>
+      <w:proofErr w:type="gramStart"/>
+      <w:r>
+        <w:t>scores:Object</w:t>
+      </w:r>
+      <w:proofErr w:type="spellEnd"/>
+      <w:proofErr w:type="gramEnd"/>
+      <w:r>
+        <w:t>,</w:t>
+      </w:r>
+    </w:p>
+    <w:p>
+      <w:pPr>
+        <w:pStyle w:val="NoSpacing"/>
+      </w:pPr>
+      <w:proofErr w:type="spellStart"/>
+      <w:proofErr w:type="gramStart"/>
+      <w:r>
+        <w:t>reviews:Array</w:t>
+      </w:r>
+      <w:proofErr w:type="spellEnd"/>
+      <w:proofErr w:type="gramEnd"/>
+      <w:r>
+        <w:t>,</w:t>
       </w:r>
     </w:p>
     <w:p>
@@ -438,9 +772,11 @@
       <w:r>
         <w:tab/>
       </w:r>
+      <w:proofErr w:type="spellStart"/>
       <w:r>
         <w:t>review_scores_rating</w:t>
       </w:r>
+      <w:proofErr w:type="spellEnd"/>
       <w:r>
         <w:t>: int32,</w:t>
       </w:r>
@@ -465,66 +801,62 @@
       <w:pPr>
         <w:pStyle w:val="NoSpacing"/>
       </w:pPr>
+      <w:proofErr w:type="spellStart"/>
       <w:r>
         <w:rPr>
           <w:b/>
           <w:bCs/>
         </w:rPr>
-        <w:t>booking_id</w:t>
-      </w:r>
+        <w:t>booking_</w:t>
+      </w:r>
+      <w:proofErr w:type="gramStart"/>
       <w:r>
         <w:rPr>
           <w:b/>
           <w:bCs/>
         </w:rPr>
-        <w:t xml:space="preserve"> </w:t>
-      </w:r>
-      <w:r>
-        <w:t>:</w:t>
-      </w:r>
-      <w:r>
-        <w:t>Int32</w:t>
-      </w:r>
-    </w:p>
-    <w:p>
-      <w:pPr>
-        <w:pStyle w:val="NoSpacing"/>
-      </w:pPr>
+        <w:t>id</w:t>
+      </w:r>
+      <w:proofErr w:type="spellEnd"/>
       <w:r>
         <w:rPr>
           <w:b/>
           <w:bCs/>
         </w:rPr>
-        <w:t>arrival_date</w:t>
-      </w:r>
+        <w:t xml:space="preserve"> </w:t>
+      </w:r>
+      <w:r>
+        <w:t>:</w:t>
+      </w:r>
+      <w:r>
+        <w:t>Int</w:t>
+      </w:r>
+      <w:proofErr w:type="gramEnd"/>
+      <w:r>
+        <w:t>32</w:t>
+      </w:r>
+    </w:p>
+    <w:p>
+      <w:pPr>
+        <w:pStyle w:val="NoSpacing"/>
+      </w:pPr>
+      <w:proofErr w:type="spellStart"/>
       <w:r>
         <w:rPr>
           <w:b/>
           <w:bCs/>
         </w:rPr>
-        <w:t xml:space="preserve"> </w:t>
-      </w:r>
-      <w:r>
-        <w:t>:</w:t>
-      </w:r>
-      <w:r>
-        <w:t xml:space="preserve"> </w:t>
-      </w:r>
-      <w:r>
-        <w:t>Date,</w:t>
-      </w:r>
-    </w:p>
-    <w:p>
-      <w:pPr>
-        <w:pStyle w:val="NoSpacing"/>
-      </w:pPr>
+        <w:t>arrival_</w:t>
+      </w:r>
+      <w:proofErr w:type="gramStart"/>
       <w:r>
         <w:rPr>
           <w:b/>
           <w:bCs/>
         </w:rPr>
-        <w:t>departure_date</w:t>
-      </w:r>
+        <w:t>date</w:t>
+      </w:r>
+      <w:proofErr w:type="spellEnd"/>
       <w:r>
         <w:rPr>
           <w:b/>
@@ -535,6 +867,10 @@
       <w:r>
         <w:t>:</w:t>
       </w:r>
+      <w:proofErr w:type="gramEnd"/>
+      <w:r>
+        <w:t xml:space="preserve"> </w:t>
+      </w:r>
       <w:r>
         <w:t>Date,</w:t>
       </w:r>
@@ -543,22 +879,66 @@
       <w:pPr>
         <w:pStyle w:val="NoSpacing"/>
       </w:pPr>
+      <w:proofErr w:type="spellStart"/>
       <w:r>
         <w:rPr>
           <w:b/>
           <w:bCs/>
         </w:rPr>
-        <w:t>client</w:t>
-      </w:r>
+        <w:t>departure_</w:t>
+      </w:r>
+      <w:proofErr w:type="gramStart"/>
       <w:r>
         <w:rPr>
           <w:b/>
           <w:bCs/>
         </w:rPr>
+        <w:t>date</w:t>
+      </w:r>
+      <w:proofErr w:type="spellEnd"/>
+      <w:r>
+        <w:rPr>
+          <w:b/>
+          <w:bCs/>
+        </w:rPr>
         <w:t xml:space="preserve"> </w:t>
       </w:r>
       <w:r>
-        <w:t>: Object</w:t>
+        <w:t>:</w:t>
+      </w:r>
+      <w:r>
+        <w:t>Date</w:t>
+      </w:r>
+      <w:proofErr w:type="gramEnd"/>
+      <w:r>
+        <w:t>,</w:t>
+      </w:r>
+    </w:p>
+    <w:p>
+      <w:pPr>
+        <w:pStyle w:val="NoSpacing"/>
+      </w:pPr>
+      <w:proofErr w:type="gramStart"/>
+      <w:r>
+        <w:rPr>
+          <w:b/>
+          <w:bCs/>
+        </w:rPr>
+        <w:t>client</w:t>
+      </w:r>
+      <w:r>
+        <w:rPr>
+          <w:b/>
+          <w:bCs/>
+        </w:rPr>
+        <w:t xml:space="preserve"> </w:t>
+      </w:r>
+      <w:r>
+        <w:t>:</w:t>
+      </w:r>
+      <w:proofErr w:type="gramEnd"/>
+      <w:r>
+        <w:t> Object</w:t>
       </w:r>
     </w:p>
     <w:p>
@@ -587,7 +967,14 @@
       </w:pPr>
       <w:r>
         <w:tab/>
-        <w:t>daytime_phone:</w:t>
+      </w:r>
+      <w:proofErr w:type="spellStart"/>
+      <w:r>
+        <w:t>daytime_phone</w:t>
+      </w:r>
+      <w:proofErr w:type="spellEnd"/>
+      <w:r>
+        <w:t>:</w:t>
       </w:r>
       <w:r>
         <w:t xml:space="preserve"> String, </w:t>
@@ -608,7 +995,14 @@
       </w:pPr>
       <w:r>
         <w:tab/>
-        <w:t>postal_address: String,</w:t>
+      </w:r>
+      <w:proofErr w:type="spellStart"/>
+      <w:r>
+        <w:t>postal_address</w:t>
+      </w:r>
+      <w:proofErr w:type="spellEnd"/>
+      <w:r>
+        <w:t>: String,</w:t>
       </w:r>
     </w:p>
     <w:p>
@@ -617,13 +1011,26 @@
       </w:pPr>
       <w:r>
         <w:tab/>
-        <w:t>home_address:String,</w:t>
-      </w:r>
-    </w:p>
-    <w:p>
-      <w:pPr>
-        <w:pStyle w:val="NoSpacing"/>
-      </w:pPr>
+      </w:r>
+      <w:proofErr w:type="spellStart"/>
+      <w:r>
+        <w:t>home_</w:t>
+      </w:r>
+      <w:proofErr w:type="gramStart"/>
+      <w:r>
+        <w:t>address:String</w:t>
+      </w:r>
+      <w:proofErr w:type="spellEnd"/>
+      <w:proofErr w:type="gramEnd"/>
+      <w:r>
+        <w:t>,</w:t>
+      </w:r>
+    </w:p>
+    <w:p>
+      <w:pPr>
+        <w:pStyle w:val="NoSpacing"/>
+      </w:pPr>
+      <w:proofErr w:type="spellStart"/>
       <w:r>
         <w:rPr>
           <w:b/>
@@ -631,6 +1038,7 @@
         </w:rPr>
         <w:t>deposit_paid</w:t>
       </w:r>
+      <w:proofErr w:type="spellEnd"/>
       <w:r>
         <w:t>:</w:t>
       </w:r>
@@ -642,66 +1050,93 @@
       <w:pPr>
         <w:pStyle w:val="NoSpacing"/>
       </w:pPr>
+      <w:proofErr w:type="spellStart"/>
       <w:r>
         <w:rPr>
           <w:b/>
           <w:bCs/>
         </w:rPr>
-        <w:t>balance_due</w:t>
-      </w:r>
+        <w:t>balance_</w:t>
+      </w:r>
+      <w:proofErr w:type="gramStart"/>
       <w:r>
         <w:rPr>
           <w:b/>
           <w:bCs/>
         </w:rPr>
-        <w:t xml:space="preserve"> </w:t>
-      </w:r>
-      <w:r>
-        <w:t>:</w:t>
-      </w:r>
-      <w:r>
-        <w:t xml:space="preserve"> </w:t>
-      </w:r>
-      <w:r>
-        <w:t xml:space="preserve">int32, </w:t>
-      </w:r>
-    </w:p>
-    <w:p>
-      <w:pPr>
-        <w:pStyle w:val="NoSpacing"/>
-      </w:pPr>
+        <w:t>due</w:t>
+      </w:r>
+      <w:proofErr w:type="spellEnd"/>
       <w:r>
         <w:rPr>
           <w:b/>
           <w:bCs/>
         </w:rPr>
-        <w:t>balance_due_date</w:t>
-      </w:r>
+        <w:t xml:space="preserve"> </w:t>
+      </w:r>
+      <w:r>
+        <w:t>:</w:t>
+      </w:r>
+      <w:proofErr w:type="gramEnd"/>
+      <w:r>
+        <w:t xml:space="preserve"> </w:t>
+      </w:r>
+      <w:r>
+        <w:t xml:space="preserve">int32, </w:t>
+      </w:r>
+    </w:p>
+    <w:p>
+      <w:pPr>
+        <w:pStyle w:val="NoSpacing"/>
+      </w:pPr>
+      <w:proofErr w:type="spellStart"/>
       <w:r>
         <w:rPr>
           <w:b/>
           <w:bCs/>
         </w:rPr>
-        <w:t xml:space="preserve"> </w:t>
-      </w:r>
-      <w:r>
-        <w:t>:</w:t>
-      </w:r>
-      <w:r>
-        <w:t xml:space="preserve">Date, </w:t>
-      </w:r>
-    </w:p>
-    <w:p>
-      <w:pPr>
-        <w:pStyle w:val="NoSpacing"/>
-      </w:pPr>
+        <w:t>balance_due_</w:t>
+      </w:r>
+      <w:proofErr w:type="gramStart"/>
       <w:r>
         <w:rPr>
           <w:b/>
           <w:bCs/>
         </w:rPr>
+        <w:t>date</w:t>
+      </w:r>
+      <w:proofErr w:type="spellEnd"/>
+      <w:r>
+        <w:rPr>
+          <w:b/>
+          <w:bCs/>
+        </w:rPr>
+        <w:t xml:space="preserve"> </w:t>
+      </w:r>
+      <w:r>
+        <w:t>:</w:t>
+      </w:r>
+      <w:r>
+        <w:t>Date</w:t>
+      </w:r>
+      <w:proofErr w:type="gramEnd"/>
+      <w:r>
+        <w:t xml:space="preserve">, </w:t>
+      </w:r>
+    </w:p>
+    <w:p>
+      <w:pPr>
+        <w:pStyle w:val="NoSpacing"/>
+      </w:pPr>
+      <w:proofErr w:type="spellStart"/>
+      <w:r>
+        <w:rPr>
+          <w:b/>
+          <w:bCs/>
+        </w:rPr>
         <w:t>number_of_guests</w:t>
       </w:r>
+      <w:proofErr w:type="spellEnd"/>
       <w:r>
         <w:t>:</w:t>
       </w:r>
@@ -726,8 +1161,12 @@
       </w:pPr>
       <w:r>
         <w:tab/>
+      </w:r>
+      <w:proofErr w:type="gramStart"/>
+      <w:r>
         <w:t>0:Object</w:t>
       </w:r>
+      <w:proofErr w:type="gramEnd"/>
     </w:p>
     <w:p>
       <w:pPr>
@@ -764,7 +1203,15 @@
         <w:t>The</w:t>
       </w:r>
       <w:r>
-        <w:t xml:space="preserve"> web application will present AirBnB clients with an interface where they can filter listings based on their priorities and then will allow them to choose one listing from the presented list and add a new booking for their requested dates. </w:t>
+        <w:t xml:space="preserve"> web application will present </w:t>
+      </w:r>
+      <w:proofErr w:type="spellStart"/>
+      <w:r>
+        <w:t>AirBnB</w:t>
+      </w:r>
+      <w:proofErr w:type="spellEnd"/>
+      <w:r>
+        <w:t xml:space="preserve"> clients with an interface where they can filter listings based on their priorities and then will allow them to choose one listing from the presented list and add a new booking for their requested dates. </w:t>
       </w:r>
     </w:p>
     <w:p>
@@ -893,6 +1340,7 @@
         <w:rPr>
           <w:color w:val="FF0000"/>
         </w:rPr>
+        <w:lastRenderedPageBreak/>
         <w:t xml:space="preserve">Type of property </w:t>
       </w:r>
       <w:r>
@@ -915,15 +1363,18 @@
     </w:p>
     <w:p>
       <w:r>
-        <w:lastRenderedPageBreak/>
         <w:t>For example, if they have chosen Barcelona as the location and left other two inputs empty, it will display all properties in the Barcelona market (</w:t>
       </w:r>
+      <w:proofErr w:type="spellStart"/>
+      <w:proofErr w:type="gramStart"/>
       <w:r>
         <w:rPr>
           <w:color w:val="FF0000"/>
         </w:rPr>
         <w:t>address.market</w:t>
       </w:r>
+      <w:proofErr w:type="spellEnd"/>
+      <w:proofErr w:type="gramEnd"/>
       <w:r>
         <w:t xml:space="preserve">). </w:t>
       </w:r>
@@ -937,12 +1388,28 @@
       <w:r>
         <w:t>Each property listing on this page should comprise of the name of the property, summary, daily price, and review score rating (</w:t>
       </w:r>
+      <w:proofErr w:type="spellStart"/>
       <w:r>
         <w:rPr>
           <w:color w:val="FF0000"/>
         </w:rPr>
-        <w:t>review_scores.review_scores_rating</w:t>
-      </w:r>
+        <w:t>review_</w:t>
+      </w:r>
+      <w:proofErr w:type="gramStart"/>
+      <w:r>
+        <w:rPr>
+          <w:color w:val="FF0000"/>
+        </w:rPr>
+        <w:t>scores.review</w:t>
+      </w:r>
+      <w:proofErr w:type="gramEnd"/>
+      <w:r>
+        <w:rPr>
+          <w:color w:val="FF0000"/>
+        </w:rPr>
+        <w:t>_scores_rating</w:t>
+      </w:r>
+      <w:proofErr w:type="spellEnd"/>
       <w:r>
         <w:t xml:space="preserve">). </w:t>
       </w:r>
@@ -962,7 +1429,15 @@
     </w:p>
     <w:p>
       <w:r>
-        <w:t>This hyperlink should carry the listing_id as a hyperlink query parameter (or URL parameter, e.g.: https://localhost:3000/bookings.html?listing_id=10083468) and will allow the bookings page to manage the bookings for the chosen property.</w:t>
+        <w:t xml:space="preserve">This hyperlink should carry the </w:t>
+      </w:r>
+      <w:proofErr w:type="spellStart"/>
+      <w:r>
+        <w:t>listing_id</w:t>
+      </w:r>
+      <w:proofErr w:type="spellEnd"/>
+      <w:r>
+        <w:t xml:space="preserve"> as a hyperlink query parameter (or URL parameter, e.g.: https://localhost:3000/bookings.html?listing_id=10083468) and will allow the bookings page to manage the bookings for the chosen property.</w:t>
       </w:r>
     </w:p>
     <w:p>
@@ -970,13 +1445,18 @@
         <w:t>U</w:t>
       </w:r>
       <w:r>
-        <w:t>se css style sheet</w:t>
-      </w:r>
-      <w:r>
-        <w:t xml:space="preserve"> to format the output</w:t>
-      </w:r>
-      <w:r>
-        <w:t xml:space="preserve">. </w:t>
+        <w:t xml:space="preserve">se </w:t>
+      </w:r>
+      <w:proofErr w:type="spellStart"/>
+      <w:r>
+        <w:t>css</w:t>
+      </w:r>
+      <w:proofErr w:type="spellEnd"/>
+      <w:r>
+        <w:t xml:space="preserve"> style sheet</w:t>
+      </w:r>
+      <w:r>
+        <w:t xml:space="preserve"> to format the output. </w:t>
       </w:r>
       <w:r>
         <w:t>A typical listing will appear on this page as shown below</w:t>
@@ -1066,44 +1546,45 @@
           <w:i/>
           <w:iCs/>
         </w:rPr>
-        <w:t>“This is a nice apartment..”</w:t>
-      </w:r>
-    </w:p>
-    <w:p>
-      <w:pPr>
+        <w:t xml:space="preserve">“This is a nice </w:t>
+      </w:r>
+      <w:proofErr w:type="gramStart"/>
+      <w:r>
         <w:rPr>
           <w:i/>
           <w:iCs/>
         </w:rPr>
-      </w:pPr>
+        <w:t>apartment..</w:t>
+      </w:r>
+      <w:proofErr w:type="gramEnd"/>
       <w:r>
         <w:rPr>
           <w:i/>
           <w:iCs/>
         </w:rPr>
-        <w:t xml:space="preserve">Daily Rate: </w:t>
-      </w:r>
-      <w:r>
+        <w:t>”</w:t>
+      </w:r>
+    </w:p>
+    <w:p>
+      <w:pPr>
         <w:rPr>
           <w:i/>
           <w:iCs/>
         </w:rPr>
-        <w:t xml:space="preserve">30 </w:t>
-      </w:r>
-    </w:p>
-    <w:p>
-      <w:pPr>
+      </w:pPr>
+      <w:r>
         <w:rPr>
           <w:i/>
           <w:iCs/>
         </w:rPr>
-      </w:pPr>
+        <w:t xml:space="preserve">Daily Rate: </w:t>
+      </w:r>
       <w:r>
         <w:rPr>
           <w:i/>
           <w:iCs/>
         </w:rPr>
-        <w:t>Customer rating 97</w:t>
+        <w:t xml:space="preserve">30 </w:t>
       </w:r>
     </w:p>
     <w:p>
@@ -1118,7 +1599,7 @@
           <w:i/>
           <w:iCs/>
         </w:rPr>
-        <w:t xml:space="preserve"> }</w:t>
+        <w:t>Customer rating 97</w:t>
       </w:r>
     </w:p>
     <w:p>
@@ -1133,27 +1614,35 @@
           <w:i/>
           <w:iCs/>
         </w:rPr>
-        <w:t>Note: that “</w:t>
-      </w:r>
-      <w:r>
+        <w:t xml:space="preserve"> }</w:t>
+      </w:r>
+    </w:p>
+    <w:p>
+      <w:pPr>
         <w:rPr>
           <w:i/>
           <w:iCs/>
         </w:rPr>
-        <w:t xml:space="preserve">Be Happy in Porto </w:t>
-      </w:r>
+      </w:pPr>
       <w:r>
         <w:rPr>
           <w:i/>
           <w:iCs/>
         </w:rPr>
-        <w:t>“is</w:t>
+        <w:t xml:space="preserve">Note: that “Be Happy in Porto </w:t>
       </w:r>
       <w:r>
         <w:rPr>
           <w:i/>
           <w:iCs/>
         </w:rPr>
+        <w:t>“is</w:t>
+      </w:r>
+      <w:r>
+        <w:rPr>
+          <w:i/>
+          <w:iCs/>
+        </w:rPr>
         <w:t xml:space="preserve"> 1 listing and is a hyperlink.</w:t>
       </w:r>
     </w:p>
@@ -1208,6 +1697,7 @@
           <w:b/>
           <w:bCs/>
         </w:rPr>
+        <w:lastRenderedPageBreak/>
         <w:t>System Requirements</w:t>
       </w:r>
     </w:p>
@@ -1245,8 +1735,15 @@
         </w:numPr>
       </w:pPr>
       <w:r>
-        <w:lastRenderedPageBreak/>
-        <w:t>You can use Visual Studio Code as your interactive development environment and host it locally (say host it on port 3000 on localhost and accessed locally on your browser with homepage URL: localhost:3000/index.html)</w:t>
+        <w:t xml:space="preserve">You can use Visual Studio Code as your interactive development environment and host it locally (say host it on port 3000 on localhost and accessed locally on your browser with homepage URL: </w:t>
+      </w:r>
+      <w:proofErr w:type="gramStart"/>
+      <w:r>
+        <w:t>localhost:3000/index.html</w:t>
+      </w:r>
+      <w:proofErr w:type="gramEnd"/>
+      <w:r>
+        <w:t>)</w:t>
       </w:r>
     </w:p>
     <w:p>
@@ -1285,7 +1782,23 @@
     </w:p>
     <w:p>
       <w:r>
-        <w:t>The sample database “sample_airbnb” has one document collection called “listingsAndReviews” which contain basic information on property listings.</w:t>
+        <w:t>The sample database “</w:t>
+      </w:r>
+      <w:proofErr w:type="spellStart"/>
+      <w:r>
+        <w:t>sample_airbnb</w:t>
+      </w:r>
+      <w:proofErr w:type="spellEnd"/>
+      <w:r>
+        <w:t>” has one document collection called “</w:t>
+      </w:r>
+      <w:proofErr w:type="spellStart"/>
+      <w:r>
+        <w:t>listingsAndReviews</w:t>
+      </w:r>
+      <w:proofErr w:type="spellEnd"/>
+      <w:r>
+        <w:t>” which contain basic information on property listings.</w:t>
       </w:r>
       <w:r>
         <w:t xml:space="preserve"> The information for bookin</w:t>
@@ -1317,7 +1830,7 @@
     </w:p>
     <w:p>
       <w:r>
-        <w:t>It is an assignment requirement to use Node.js with Express.js as your development platform.</w:t>
+        <w:t>It is a requirement to use Node.js with Express.js as your development platform.</w:t>
       </w:r>
     </w:p>
     <w:p>
@@ -1369,7 +1882,15 @@
         <w:t xml:space="preserve">ould </w:t>
       </w:r>
       <w:r>
-        <w:t>need to research and now (E.g. JavaScript, Css)</w:t>
+        <w:t xml:space="preserve">need to research and now (E.g. JavaScript, </w:t>
+      </w:r>
+      <w:proofErr w:type="spellStart"/>
+      <w:r>
+        <w:t>Css</w:t>
+      </w:r>
+      <w:proofErr w:type="spellEnd"/>
+      <w:r>
+        <w:t>)</w:t>
       </w:r>
     </w:p>
     <w:p>
@@ -1387,7 +1908,10 @@
     <w:p/>
     <w:p>
       <w:r>
-        <w:t>Tips:</w:t>
+        <w:t>Additional constraints</w:t>
+      </w:r>
+      <w:r>
+        <w:t>:</w:t>
       </w:r>
     </w:p>
     <w:p>
@@ -1399,10 +1923,38 @@
         </w:numPr>
       </w:pPr>
       <w:r>
-        <w:t>I am also thinking of using express, body-parser and npm init -y as packages.</w:t>
-      </w:r>
-      <w:r>
-        <w:t xml:space="preserve"> Make this a step after making the directory. </w:t>
+        <w:t xml:space="preserve">I am also thinking of using express, body-parser and </w:t>
+      </w:r>
+      <w:proofErr w:type="spellStart"/>
+      <w:r>
+        <w:t>npm</w:t>
+      </w:r>
+      <w:proofErr w:type="spellEnd"/>
+      <w:r>
+        <w:t xml:space="preserve"> </w:t>
+      </w:r>
+      <w:proofErr w:type="spellStart"/>
+      <w:r>
+        <w:t>init</w:t>
+      </w:r>
+      <w:proofErr w:type="spellEnd"/>
+      <w:r>
+        <w:t xml:space="preserve"> -y as packages.</w:t>
+      </w:r>
+      <w:r>
+        <w:t xml:space="preserve"> Make this a step after making the directory.</w:t>
+      </w:r>
+      <w:r>
+        <w:t xml:space="preserve"> Include the path module to avoid hard coding directory paths.</w:t>
+      </w:r>
+      <w:r>
+        <w:t xml:space="preserve"> Use the </w:t>
+      </w:r>
+      <w:r>
+        <w:t>fs module to read files.</w:t>
+      </w:r>
+      <w:r>
+        <w:t xml:space="preserve"> </w:t>
       </w:r>
       <w:r>
         <w:t>Also specify any other packages which may be relevant to use.</w:t>
@@ -1417,10 +1969,7 @@
         </w:numPr>
       </w:pPr>
       <w:r>
-        <w:t>Make a step where I create the folders</w:t>
-      </w:r>
-      <w:r>
-        <w:t xml:space="preserve"> after specifying the directory. </w:t>
+        <w:t xml:space="preserve">Make a step where I create the folders after specifying the directory. </w:t>
       </w:r>
     </w:p>
     <w:p>
@@ -1432,7 +1981,15 @@
         </w:numPr>
       </w:pPr>
       <w:r>
-        <w:t xml:space="preserve">I would also like to create the base pages (Homepage, Bookings, Booking confirmation) first </w:t>
+        <w:t xml:space="preserve">I would also like to create the base pages (Homepage, Bookings, </w:t>
+      </w:r>
+      <w:proofErr w:type="gramStart"/>
+      <w:r>
+        <w:t>Booking</w:t>
+      </w:r>
+      <w:proofErr w:type="gramEnd"/>
+      <w:r>
+        <w:t xml:space="preserve"> confirmation) first </w:t>
       </w:r>
       <w:r>
         <w:t>and place them in 1 directory. Make this a step.</w:t>
@@ -1916,7 +2473,15 @@
         </w:numPr>
       </w:pPr>
       <w:r>
-        <w:t>Create a main project folder (e.g., airbnb-app).</w:t>
+        <w:t xml:space="preserve">Create a main project folder (e.g., </w:t>
+      </w:r>
+      <w:proofErr w:type="spellStart"/>
+      <w:r>
+        <w:t>airbnb</w:t>
+      </w:r>
+      <w:proofErr w:type="spellEnd"/>
+      <w:r>
+        <w:t>-app).</w:t>
       </w:r>
     </w:p>
     <w:p>
@@ -1945,7 +2510,31 @@
         </w:numPr>
       </w:pPr>
       <w:r>
-        <w:t>Run npm init -y in your terminal within the project directory. This will create a package.json file.</w:t>
+        <w:t xml:space="preserve">Run </w:t>
+      </w:r>
+      <w:proofErr w:type="spellStart"/>
+      <w:r>
+        <w:t>npm</w:t>
+      </w:r>
+      <w:proofErr w:type="spellEnd"/>
+      <w:r>
+        <w:t xml:space="preserve"> </w:t>
+      </w:r>
+      <w:proofErr w:type="spellStart"/>
+      <w:r>
+        <w:t>init</w:t>
+      </w:r>
+      <w:proofErr w:type="spellEnd"/>
+      <w:r>
+        <w:t xml:space="preserve"> -y in your terminal within the project directory. This will create a </w:t>
+      </w:r>
+      <w:proofErr w:type="spellStart"/>
+      <w:r>
+        <w:t>package.json</w:t>
+      </w:r>
+      <w:proofErr w:type="spellEnd"/>
+      <w:r>
+        <w:t xml:space="preserve"> file.</w:t>
       </w:r>
     </w:p>
     <w:p>
@@ -1968,7 +2557,15 @@
         </w:numPr>
       </w:pPr>
       <w:r>
-        <w:t>Look up "how to initialize a Node.js project" and "npm basics".</w:t>
+        <w:t>Look up "how to initialize a Node.js project" and "</w:t>
+      </w:r>
+      <w:proofErr w:type="spellStart"/>
+      <w:r>
+        <w:t>npm</w:t>
+      </w:r>
+      <w:proofErr w:type="spellEnd"/>
+      <w:r>
+        <w:t xml:space="preserve"> basics".</w:t>
       </w:r>
     </w:p>
     <w:p>
@@ -2012,15 +2609,31 @@
         </w:numPr>
       </w:pPr>
       <w:r>
-        <w:t>Install necessary packages using npm:</w:t>
-      </w:r>
-    </w:p>
-    <w:p>
+        <w:t xml:space="preserve">Install necessary packages using </w:t>
+      </w:r>
+      <w:proofErr w:type="spellStart"/>
+      <w:r>
+        <w:t>npm</w:t>
+      </w:r>
+      <w:proofErr w:type="spellEnd"/>
+      <w:r>
+        <w:t>:</w:t>
+      </w:r>
+    </w:p>
+    <w:p>
+      <w:proofErr w:type="spellStart"/>
       <w:r>
         <w:rPr>
           <w:highlight w:val="yellow"/>
         </w:rPr>
-        <w:t>npm install express mongoose body-parser</w:t>
+        <w:t>npm</w:t>
+      </w:r>
+      <w:proofErr w:type="spellEnd"/>
+      <w:r>
+        <w:rPr>
+          <w:highlight w:val="yellow"/>
+        </w:rPr>
+        <w:t xml:space="preserve"> install express mongoose body-parser</w:t>
       </w:r>
     </w:p>
     <w:p>
@@ -2043,7 +2656,15 @@
         </w:numPr>
       </w:pPr>
       <w:r>
-        <w:t>Look for "npm packages for Node.js", "Express.js setup", "Mongoose for MongoDB".</w:t>
+        <w:t>Look for "</w:t>
+      </w:r>
+      <w:proofErr w:type="spellStart"/>
+      <w:r>
+        <w:t>npm</w:t>
+      </w:r>
+      <w:proofErr w:type="spellEnd"/>
+      <w:r>
+        <w:t xml:space="preserve"> packages for Node.js", "Express.js setup", "Mongoose for MongoDB".</w:t>
       </w:r>
     </w:p>
     <w:p>
@@ -2445,61 +3066,124 @@
       <w:pPr>
         <w:pStyle w:val="NoSpacing"/>
       </w:pPr>
+      <w:proofErr w:type="spellStart"/>
       <w:r>
         <w:t>javascript</w:t>
       </w:r>
-    </w:p>
-    <w:p>
-      <w:pPr>
-        <w:pStyle w:val="NoSpacing"/>
-      </w:pPr>
-      <w:r>
-        <w:t>const express = require('express');</w:t>
-      </w:r>
-    </w:p>
-    <w:p>
-      <w:pPr>
-        <w:pStyle w:val="NoSpacing"/>
-      </w:pPr>
-      <w:r>
-        <w:t>const bodyParser = require('body-parser');</w:t>
-      </w:r>
-    </w:p>
-    <w:p>
-      <w:pPr>
-        <w:pStyle w:val="NoSpacing"/>
-      </w:pPr>
-      <w:r>
-        <w:t>const mongoose = require('mongoose');</w:t>
-      </w:r>
-    </w:p>
-    <w:p>
-      <w:pPr>
-        <w:pStyle w:val="NoSpacing"/>
-      </w:pPr>
-      <w:r>
-        <w:t>const app = express();</w:t>
-      </w:r>
-    </w:p>
-    <w:p>
-      <w:pPr>
-        <w:pStyle w:val="NoSpacing"/>
-      </w:pPr>
-    </w:p>
-    <w:p>
-      <w:pPr>
-        <w:pStyle w:val="NoSpacing"/>
-      </w:pPr>
-      <w:r>
-        <w:t>app.use(bodyParser.urlencoded({ extended: true }));</w:t>
-      </w:r>
-    </w:p>
-    <w:p>
-      <w:pPr>
-        <w:pStyle w:val="NoSpacing"/>
-      </w:pPr>
-      <w:r>
-        <w:t>app.use(express.static('public'));</w:t>
+      <w:proofErr w:type="spellEnd"/>
+    </w:p>
+    <w:p>
+      <w:pPr>
+        <w:pStyle w:val="NoSpacing"/>
+      </w:pPr>
+      <w:r>
+        <w:t>const express = require('express'</w:t>
+      </w:r>
+      <w:proofErr w:type="gramStart"/>
+      <w:r>
+        <w:t>);</w:t>
+      </w:r>
+      <w:proofErr w:type="gramEnd"/>
+    </w:p>
+    <w:p>
+      <w:pPr>
+        <w:pStyle w:val="NoSpacing"/>
+      </w:pPr>
+      <w:r>
+        <w:t xml:space="preserve">const </w:t>
+      </w:r>
+      <w:proofErr w:type="spellStart"/>
+      <w:r>
+        <w:t>bodyParser</w:t>
+      </w:r>
+      <w:proofErr w:type="spellEnd"/>
+      <w:r>
+        <w:t xml:space="preserve"> = require('body-parser'</w:t>
+      </w:r>
+      <w:proofErr w:type="gramStart"/>
+      <w:r>
+        <w:t>);</w:t>
+      </w:r>
+      <w:proofErr w:type="gramEnd"/>
+    </w:p>
+    <w:p>
+      <w:pPr>
+        <w:pStyle w:val="NoSpacing"/>
+      </w:pPr>
+      <w:r>
+        <w:t>const mongoose = require('mongoose'</w:t>
+      </w:r>
+      <w:proofErr w:type="gramStart"/>
+      <w:r>
+        <w:t>);</w:t>
+      </w:r>
+      <w:proofErr w:type="gramEnd"/>
+    </w:p>
+    <w:p>
+      <w:pPr>
+        <w:pStyle w:val="NoSpacing"/>
+      </w:pPr>
+      <w:r>
+        <w:t xml:space="preserve">const app = </w:t>
+      </w:r>
+      <w:proofErr w:type="gramStart"/>
+      <w:r>
+        <w:t>express(</w:t>
+      </w:r>
+      <w:proofErr w:type="gramEnd"/>
+      <w:r>
+        <w:t>);</w:t>
+      </w:r>
+    </w:p>
+    <w:p>
+      <w:pPr>
+        <w:pStyle w:val="NoSpacing"/>
+      </w:pPr>
+    </w:p>
+    <w:p>
+      <w:pPr>
+        <w:pStyle w:val="NoSpacing"/>
+      </w:pPr>
+      <w:proofErr w:type="spellStart"/>
+      <w:proofErr w:type="gramStart"/>
+      <w:r>
+        <w:t>app.use</w:t>
+      </w:r>
+      <w:proofErr w:type="spellEnd"/>
+      <w:r>
+        <w:t>(</w:t>
+      </w:r>
+      <w:proofErr w:type="spellStart"/>
+      <w:proofErr w:type="gramEnd"/>
+      <w:r>
+        <w:t>bodyParser.urlencoded</w:t>
+      </w:r>
+      <w:proofErr w:type="spellEnd"/>
+      <w:r>
+        <w:t>({ extended: true }));</w:t>
+      </w:r>
+    </w:p>
+    <w:p>
+      <w:pPr>
+        <w:pStyle w:val="NoSpacing"/>
+      </w:pPr>
+      <w:proofErr w:type="spellStart"/>
+      <w:r>
+        <w:t>app.use</w:t>
+      </w:r>
+      <w:proofErr w:type="spellEnd"/>
+      <w:r>
+        <w:t>(</w:t>
+      </w:r>
+      <w:proofErr w:type="spellStart"/>
+      <w:proofErr w:type="gramStart"/>
+      <w:r>
+        <w:t>express.static</w:t>
+      </w:r>
+      <w:proofErr w:type="spellEnd"/>
+      <w:proofErr w:type="gramEnd"/>
+      <w:r>
+        <w:t>('public'));</w:t>
       </w:r>
     </w:p>
     <w:p/>
@@ -2515,8 +3199,39 @@
       <w:pPr>
         <w:pStyle w:val="NoSpacing"/>
       </w:pPr>
-      <w:r>
-        <w:t>mongoose.connect('your_mongodb_connection_string_here', { useNewUrlParser: true, useUnifiedTopology: true });</w:t>
+      <w:proofErr w:type="spellStart"/>
+      <w:proofErr w:type="gramStart"/>
+      <w:r>
+        <w:t>mongoose.connect</w:t>
+      </w:r>
+      <w:proofErr w:type="spellEnd"/>
+      <w:proofErr w:type="gramEnd"/>
+      <w:r>
+        <w:t>('</w:t>
+      </w:r>
+      <w:proofErr w:type="spellStart"/>
+      <w:r>
+        <w:t>your_mongodb_connection_string_here</w:t>
+      </w:r>
+      <w:proofErr w:type="spellEnd"/>
+      <w:r>
+        <w:t xml:space="preserve">', { </w:t>
+      </w:r>
+      <w:proofErr w:type="spellStart"/>
+      <w:r>
+        <w:t>useNewUrlParser</w:t>
+      </w:r>
+      <w:proofErr w:type="spellEnd"/>
+      <w:r>
+        <w:t xml:space="preserve">: true, </w:t>
+      </w:r>
+      <w:proofErr w:type="spellStart"/>
+      <w:r>
+        <w:t>useUnifiedTopology</w:t>
+      </w:r>
+      <w:proofErr w:type="spellEnd"/>
+      <w:r>
+        <w:t>: true });</w:t>
       </w:r>
     </w:p>
     <w:p/>
@@ -2533,44 +3248,114 @@
         <w:pStyle w:val="NoSpacing"/>
       </w:pPr>
       <w:r>
-        <w:t>const apiRoutes = require('./routes/api');</w:t>
-      </w:r>
-    </w:p>
-    <w:p>
-      <w:pPr>
-        <w:pStyle w:val="NoSpacing"/>
-      </w:pPr>
-      <w:r>
-        <w:t>app.use('/api', apiRoutes);</w:t>
-      </w:r>
-    </w:p>
-    <w:p>
-      <w:pPr>
-        <w:pStyle w:val="NoSpacing"/>
-      </w:pPr>
-    </w:p>
-    <w:p>
-      <w:pPr>
-        <w:pStyle w:val="NoSpacing"/>
-      </w:pPr>
-      <w:r>
-        <w:t>const PORT = 3000;</w:t>
-      </w:r>
-    </w:p>
-    <w:p>
-      <w:pPr>
-        <w:pStyle w:val="NoSpacing"/>
-      </w:pPr>
-      <w:r>
-        <w:t>app.listen(PORT, () =&gt; {</w:t>
-      </w:r>
-    </w:p>
-    <w:p>
-      <w:pPr>
-        <w:pStyle w:val="NoSpacing"/>
-      </w:pPr>
-      <w:r>
-        <w:t xml:space="preserve">    console.log(`Server is running on http://localhost:${PORT}`);</w:t>
+        <w:t xml:space="preserve">const </w:t>
+      </w:r>
+      <w:proofErr w:type="spellStart"/>
+      <w:r>
+        <w:t>apiRoutes</w:t>
+      </w:r>
+      <w:proofErr w:type="spellEnd"/>
+      <w:r>
+        <w:t xml:space="preserve"> = require(</w:t>
+      </w:r>
+      <w:proofErr w:type="gramStart"/>
+      <w:r>
+        <w:t>'./</w:t>
+      </w:r>
+      <w:proofErr w:type="gramEnd"/>
+      <w:r>
+        <w:t>routes/</w:t>
+      </w:r>
+      <w:proofErr w:type="spellStart"/>
+      <w:r>
+        <w:t>api</w:t>
+      </w:r>
+      <w:proofErr w:type="spellEnd"/>
+      <w:r>
+        <w:t>');</w:t>
+      </w:r>
+    </w:p>
+    <w:p>
+      <w:pPr>
+        <w:pStyle w:val="NoSpacing"/>
+      </w:pPr>
+      <w:proofErr w:type="spellStart"/>
+      <w:proofErr w:type="gramStart"/>
+      <w:r>
+        <w:t>app.use</w:t>
+      </w:r>
+      <w:proofErr w:type="spellEnd"/>
+      <w:r>
+        <w:t>(</w:t>
+      </w:r>
+      <w:proofErr w:type="gramEnd"/>
+      <w:r>
+        <w:t>'/</w:t>
+      </w:r>
+      <w:proofErr w:type="spellStart"/>
+      <w:r>
+        <w:t>api</w:t>
+      </w:r>
+      <w:proofErr w:type="spellEnd"/>
+      <w:r>
+        <w:t xml:space="preserve">', </w:t>
+      </w:r>
+      <w:proofErr w:type="spellStart"/>
+      <w:r>
+        <w:t>apiRoutes</w:t>
+      </w:r>
+      <w:proofErr w:type="spellEnd"/>
+      <w:r>
+        <w:t>);</w:t>
+      </w:r>
+    </w:p>
+    <w:p>
+      <w:pPr>
+        <w:pStyle w:val="NoSpacing"/>
+      </w:pPr>
+    </w:p>
+    <w:p>
+      <w:pPr>
+        <w:pStyle w:val="NoSpacing"/>
+      </w:pPr>
+      <w:r>
+        <w:t xml:space="preserve">const PORT = </w:t>
+      </w:r>
+      <w:proofErr w:type="gramStart"/>
+      <w:r>
+        <w:t>3000;</w:t>
+      </w:r>
+      <w:proofErr w:type="gramEnd"/>
+    </w:p>
+    <w:p>
+      <w:pPr>
+        <w:pStyle w:val="NoSpacing"/>
+      </w:pPr>
+      <w:proofErr w:type="spellStart"/>
+      <w:proofErr w:type="gramStart"/>
+      <w:r>
+        <w:t>app.listen</w:t>
+      </w:r>
+      <w:proofErr w:type="spellEnd"/>
+      <w:proofErr w:type="gramEnd"/>
+      <w:r>
+        <w:t>(PORT, () =&gt; {</w:t>
+      </w:r>
+    </w:p>
+    <w:p>
+      <w:pPr>
+        <w:pStyle w:val="NoSpacing"/>
+      </w:pPr>
+      <w:r>
+        <w:t xml:space="preserve">    </w:t>
+      </w:r>
+      <w:proofErr w:type="gramStart"/>
+      <w:r>
+        <w:t>console.log(</w:t>
+      </w:r>
+      <w:proofErr w:type="gramEnd"/>
+      <w:r>
+        <w:t>`Server is running on http://localhost:${PORT}`);</w:t>
       </w:r>
     </w:p>
     <w:p>
@@ -2650,9 +3435,11 @@
       </w:r>
     </w:p>
     <w:p>
+      <w:proofErr w:type="spellStart"/>
       <w:r>
         <w:t>javascript</w:t>
       </w:r>
+      <w:proofErr w:type="spellEnd"/>
     </w:p>
     <w:p>
       <w:r>
@@ -2661,23 +3448,62 @@
     </w:p>
     <w:p>
       <w:r>
-        <w:t>const mongoose = require('mongoose');</w:t>
-      </w:r>
+        <w:t>const mongoose = require('mongoose'</w:t>
+      </w:r>
+      <w:proofErr w:type="gramStart"/>
+      <w:r>
+        <w:t>);</w:t>
+      </w:r>
+      <w:proofErr w:type="gramEnd"/>
     </w:p>
     <w:p/>
     <w:p>
       <w:r>
-        <w:t>const bookingSchema = new mongoose.Schema({</w:t>
-      </w:r>
-    </w:p>
-    <w:p>
-      <w:r>
-        <w:t xml:space="preserve">    listingId: String,</w:t>
-      </w:r>
-    </w:p>
-    <w:p>
-      <w:r>
-        <w:t xml:space="preserve">    clientName: String,</w:t>
+        <w:t xml:space="preserve">const </w:t>
+      </w:r>
+      <w:proofErr w:type="spellStart"/>
+      <w:r>
+        <w:t>bookingSchema</w:t>
+      </w:r>
+      <w:proofErr w:type="spellEnd"/>
+      <w:r>
+        <w:t xml:space="preserve"> = new </w:t>
+      </w:r>
+      <w:proofErr w:type="spellStart"/>
+      <w:proofErr w:type="gramStart"/>
+      <w:r>
+        <w:t>mongoose.Schema</w:t>
+      </w:r>
+      <w:proofErr w:type="spellEnd"/>
+      <w:proofErr w:type="gramEnd"/>
+      <w:r>
+        <w:t>({</w:t>
+      </w:r>
+    </w:p>
+    <w:p>
+      <w:r>
+        <w:t xml:space="preserve">    </w:t>
+      </w:r>
+      <w:proofErr w:type="spellStart"/>
+      <w:r>
+        <w:t>listingId</w:t>
+      </w:r>
+      <w:proofErr w:type="spellEnd"/>
+      <w:r>
+        <w:t>: String,</w:t>
+      </w:r>
+    </w:p>
+    <w:p>
+      <w:r>
+        <w:t xml:space="preserve">    </w:t>
+      </w:r>
+      <w:proofErr w:type="spellStart"/>
+      <w:r>
+        <w:t>clientName</w:t>
+      </w:r>
+      <w:proofErr w:type="spellEnd"/>
+      <w:r>
+        <w:t>: String,</w:t>
       </w:r>
     </w:p>
     <w:p>
@@ -2692,22 +3518,54 @@
     </w:p>
     <w:p>
       <w:r>
-        <w:t xml:space="preserve">    startDate: Date,</w:t>
-      </w:r>
-    </w:p>
-    <w:p>
-      <w:r>
-        <w:t xml:space="preserve">    endDate: Date,</w:t>
-      </w:r>
-    </w:p>
-    <w:p>
-      <w:r>
-        <w:t xml:space="preserve">    postalAddress: String,</w:t>
-      </w:r>
-    </w:p>
-    <w:p>
-      <w:r>
-        <w:t xml:space="preserve">    homeAddress: String,</w:t>
+        <w:t xml:space="preserve">    </w:t>
+      </w:r>
+      <w:proofErr w:type="spellStart"/>
+      <w:r>
+        <w:t>startDate</w:t>
+      </w:r>
+      <w:proofErr w:type="spellEnd"/>
+      <w:r>
+        <w:t>: Date,</w:t>
+      </w:r>
+    </w:p>
+    <w:p>
+      <w:r>
+        <w:t xml:space="preserve">    </w:t>
+      </w:r>
+      <w:proofErr w:type="spellStart"/>
+      <w:r>
+        <w:t>endDate</w:t>
+      </w:r>
+      <w:proofErr w:type="spellEnd"/>
+      <w:r>
+        <w:t>: Date,</w:t>
+      </w:r>
+    </w:p>
+    <w:p>
+      <w:r>
+        <w:t xml:space="preserve">    </w:t>
+      </w:r>
+      <w:proofErr w:type="spellStart"/>
+      <w:r>
+        <w:t>postalAddress</w:t>
+      </w:r>
+      <w:proofErr w:type="spellEnd"/>
+      <w:r>
+        <w:t>: String,</w:t>
+      </w:r>
+    </w:p>
+    <w:p>
+      <w:r>
+        <w:t xml:space="preserve">    </w:t>
+      </w:r>
+      <w:proofErr w:type="spellStart"/>
+      <w:r>
+        <w:t>homeAddress</w:t>
+      </w:r>
+      <w:proofErr w:type="spellEnd"/>
+      <w:r>
+        <w:t>: String,</w:t>
       </w:r>
     </w:p>
     <w:p>
@@ -2717,8 +3575,31 @@
     </w:p>
     <w:p/>
     <w:p>
-      <w:r>
-        <w:t>module.exports = mongoose.model('Booking', bookingSchema);</w:t>
+      <w:proofErr w:type="spellStart"/>
+      <w:proofErr w:type="gramStart"/>
+      <w:r>
+        <w:t>module.exports</w:t>
+      </w:r>
+      <w:proofErr w:type="spellEnd"/>
+      <w:proofErr w:type="gramEnd"/>
+      <w:r>
+        <w:t xml:space="preserve"> = </w:t>
+      </w:r>
+      <w:proofErr w:type="spellStart"/>
+      <w:r>
+        <w:t>mongoose.model</w:t>
+      </w:r>
+      <w:proofErr w:type="spellEnd"/>
+      <w:r>
+        <w:t xml:space="preserve">('Booking', </w:t>
+      </w:r>
+      <w:proofErr w:type="spellStart"/>
+      <w:r>
+        <w:t>bookingSchema</w:t>
+      </w:r>
+      <w:proofErr w:type="spellEnd"/>
+      <w:r>
+        <w:t>);</w:t>
       </w:r>
     </w:p>
     <w:p>
@@ -2801,9 +3682,11 @@
       </w:r>
     </w:p>
     <w:p>
+      <w:proofErr w:type="spellStart"/>
       <w:r>
         <w:t>javascript</w:t>
       </w:r>
+      <w:proofErr w:type="spellEnd"/>
     </w:p>
     <w:p>
       <w:r>
@@ -2812,18 +3695,41 @@
     </w:p>
     <w:p>
       <w:r>
-        <w:t>const express = require('express');</w:t>
-      </w:r>
-    </w:p>
-    <w:p>
-      <w:r>
-        <w:t>const router = express.Router();</w:t>
+        <w:t>const express = require('express'</w:t>
+      </w:r>
+      <w:proofErr w:type="gramStart"/>
+      <w:r>
+        <w:t>);</w:t>
+      </w:r>
+      <w:proofErr w:type="gramEnd"/>
+    </w:p>
+    <w:p>
+      <w:r>
+        <w:t xml:space="preserve">const router = </w:t>
+      </w:r>
+      <w:proofErr w:type="spellStart"/>
+      <w:proofErr w:type="gramStart"/>
+      <w:r>
+        <w:t>express.Router</w:t>
+      </w:r>
+      <w:proofErr w:type="spellEnd"/>
+      <w:proofErr w:type="gramEnd"/>
+      <w:r>
+        <w:t>();</w:t>
       </w:r>
     </w:p>
     <w:p>
       <w:r>
         <w:lastRenderedPageBreak/>
-        <w:t>const Booking = require('../models/booking');</w:t>
+        <w:t xml:space="preserve">const Booking = </w:t>
+      </w:r>
+      <w:proofErr w:type="gramStart"/>
+      <w:r>
+        <w:t>require(</w:t>
+      </w:r>
+      <w:proofErr w:type="gramEnd"/>
+      <w:r>
+        <w:t>'../models/booking');</w:t>
       </w:r>
     </w:p>
     <w:p/>
@@ -2833,13 +3739,47 @@
       </w:r>
     </w:p>
     <w:p>
-      <w:r>
-        <w:t>router.post('/filter-listings', (req, res) =&gt; {</w:t>
-      </w:r>
-    </w:p>
-    <w:p>
-      <w:r>
-        <w:t xml:space="preserve">    const { location, propertyType, bedrooms } = req.body;</w:t>
+      <w:proofErr w:type="spellStart"/>
+      <w:proofErr w:type="gramStart"/>
+      <w:r>
+        <w:t>router.post</w:t>
+      </w:r>
+      <w:proofErr w:type="spellEnd"/>
+      <w:r>
+        <w:t>(</w:t>
+      </w:r>
+      <w:proofErr w:type="gramEnd"/>
+      <w:r>
+        <w:t>'/filter-listings', (req, res) =&gt; {</w:t>
+      </w:r>
+    </w:p>
+    <w:p>
+      <w:r>
+        <w:t xml:space="preserve">    const </w:t>
+      </w:r>
+      <w:proofErr w:type="gramStart"/>
+      <w:r>
+        <w:t>{ location</w:t>
+      </w:r>
+      <w:proofErr w:type="gramEnd"/>
+      <w:r>
+        <w:t xml:space="preserve">, </w:t>
+      </w:r>
+      <w:proofErr w:type="spellStart"/>
+      <w:r>
+        <w:t>propertyType</w:t>
+      </w:r>
+      <w:proofErr w:type="spellEnd"/>
+      <w:r>
+        <w:t xml:space="preserve">, bedrooms } = </w:t>
+      </w:r>
+      <w:proofErr w:type="spellStart"/>
+      <w:r>
+        <w:t>req.body</w:t>
+      </w:r>
+      <w:proofErr w:type="spellEnd"/>
+      <w:r>
+        <w:t>;</w:t>
       </w:r>
     </w:p>
     <w:p>
@@ -2859,28 +3799,84 @@
       </w:r>
     </w:p>
     <w:p>
-      <w:r>
-        <w:t>router.post('/create-booking', (req, res) =&gt; {</w:t>
-      </w:r>
-    </w:p>
-    <w:p>
-      <w:r>
-        <w:t xml:space="preserve">    const newBooking = new Booking(req.body);</w:t>
-      </w:r>
-    </w:p>
-    <w:p>
-      <w:r>
-        <w:t xml:space="preserve">    newBooking.save((err) =&gt; {</w:t>
-      </w:r>
-    </w:p>
-    <w:p>
-      <w:r>
-        <w:t xml:space="preserve">        if (err) return res.status(500).send(err);</w:t>
-      </w:r>
-    </w:p>
-    <w:p>
-      <w:r>
-        <w:t xml:space="preserve">        res.redirect('/confirmation.html');</w:t>
+      <w:proofErr w:type="spellStart"/>
+      <w:proofErr w:type="gramStart"/>
+      <w:r>
+        <w:t>router.post</w:t>
+      </w:r>
+      <w:proofErr w:type="spellEnd"/>
+      <w:r>
+        <w:t>(</w:t>
+      </w:r>
+      <w:proofErr w:type="gramEnd"/>
+      <w:r>
+        <w:t>'/create-booking', (req, res) =&gt; {</w:t>
+      </w:r>
+    </w:p>
+    <w:p>
+      <w:r>
+        <w:t xml:space="preserve">    const </w:t>
+      </w:r>
+      <w:proofErr w:type="spellStart"/>
+      <w:r>
+        <w:t>newBooking</w:t>
+      </w:r>
+      <w:proofErr w:type="spellEnd"/>
+      <w:r>
+        <w:t xml:space="preserve"> = new Booking(</w:t>
+      </w:r>
+      <w:proofErr w:type="spellStart"/>
+      <w:proofErr w:type="gramStart"/>
+      <w:r>
+        <w:t>req.body</w:t>
+      </w:r>
+      <w:proofErr w:type="spellEnd"/>
+      <w:proofErr w:type="gramEnd"/>
+      <w:r>
+        <w:t>);</w:t>
+      </w:r>
+    </w:p>
+    <w:p>
+      <w:r>
+        <w:t xml:space="preserve">    </w:t>
+      </w:r>
+      <w:proofErr w:type="spellStart"/>
+      <w:r>
+        <w:t>newBooking.save</w:t>
+      </w:r>
+      <w:proofErr w:type="spellEnd"/>
+      <w:r>
+        <w:t>((err) =&gt; {</w:t>
+      </w:r>
+    </w:p>
+    <w:p>
+      <w:r>
+        <w:t xml:space="preserve">        if (err) return </w:t>
+      </w:r>
+      <w:proofErr w:type="spellStart"/>
+      <w:proofErr w:type="gramStart"/>
+      <w:r>
+        <w:t>res.status</w:t>
+      </w:r>
+      <w:proofErr w:type="spellEnd"/>
+      <w:proofErr w:type="gramEnd"/>
+      <w:r>
+        <w:t>(500).send(err);</w:t>
+      </w:r>
+    </w:p>
+    <w:p>
+      <w:r>
+        <w:t xml:space="preserve">        </w:t>
+      </w:r>
+      <w:proofErr w:type="spellStart"/>
+      <w:proofErr w:type="gramStart"/>
+      <w:r>
+        <w:t>res.redirect</w:t>
+      </w:r>
+      <w:proofErr w:type="spellEnd"/>
+      <w:proofErr w:type="gramEnd"/>
+      <w:r>
+        <w:t>('/confirmation.html');</w:t>
       </w:r>
     </w:p>
     <w:p>
@@ -2895,8 +3891,15 @@
     </w:p>
     <w:p/>
     <w:p>
-      <w:r>
-        <w:t>module.exports = router;</w:t>
+      <w:proofErr w:type="spellStart"/>
+      <w:proofErr w:type="gramStart"/>
+      <w:r>
+        <w:t>module.exports</w:t>
+      </w:r>
+      <w:proofErr w:type="spellEnd"/>
+      <w:proofErr w:type="gramEnd"/>
+      <w:r>
+        <w:t xml:space="preserve"> = router;</w:t>
       </w:r>
     </w:p>
     <w:p>
@@ -2963,7 +3966,15 @@
         </w:numPr>
       </w:pPr>
       <w:r>
-        <w:t>Research how to validate user input in Express. Use a library like express-validator for easier validation.</w:t>
+        <w:t xml:space="preserve">Research how to validate user input in Express. Use a library like </w:t>
+      </w:r>
+      <w:proofErr w:type="gramStart"/>
+      <w:r>
+        <w:t>express-validator</w:t>
+      </w:r>
+      <w:proofErr w:type="gramEnd"/>
+      <w:r>
+        <w:t xml:space="preserve"> for easier validation.</w:t>
       </w:r>
     </w:p>
     <w:p>
@@ -7888,6 +8899,7 @@
   <w:style w:type="character" w:default="1" w:styleId="DefaultParagraphFont">
     <w:name w:val="Default Paragraph Font"/>
     <w:uiPriority w:val="1"/>
+    <w:semiHidden/>
     <w:unhideWhenUsed/>
   </w:style>
   <w:style w:type="table" w:default="1" w:styleId="TableNormal">

</xml_diff>

<commit_message>
Fixed the conversion of price. The solution was converting it on the client side, in the server.js file. This is by checking if the price in bson format is decimal128. Then you convert.
</commit_message>
<xml_diff>
--- a/research/Prompt brakedown.docx
+++ b/research/Prompt brakedown.docx
@@ -17522,6 +17522,204 @@
         <w:t xml:space="preserve"> as a hyperlink query parameter (or URL parameter, e.g.: https://localhost:3000/bookings.html?listing_id=10083468) and will allow the bookings page to manage the bookings for the chosen property.</w:t>
       </w:r>
     </w:p>
+    <w:p/>
+    <w:p/>
+    <w:p>
+      <w:pPr>
+        <w:pStyle w:val="Heading2"/>
+      </w:pPr>
+      <w:r>
+        <w:t xml:space="preserve">Task: Make the price visible and not </w:t>
+      </w:r>
+      <w:r>
+        <w:t xml:space="preserve">just an object </w:t>
+      </w:r>
+    </w:p>
+    <w:p>
+      <w:r>
+        <w:t>I have a directory, test4.</w:t>
+      </w:r>
+    </w:p>
+    <w:p>
+      <w:r>
+        <w:t xml:space="preserve">In this directory there is a public folder which contains 5 files: bookings.html, confirmation.html, index.html, index.js and styles.css. In the root directory </w:t>
+      </w:r>
+      <w:r>
+        <w:rPr>
+          <w:b/>
+          <w:bCs/>
+        </w:rPr>
+        <w:t>I have a server.js</w:t>
+      </w:r>
+      <w:r>
+        <w:t xml:space="preserve"> file.</w:t>
+      </w:r>
+    </w:p>
+    <w:p>
+      <w:pPr>
+        <w:pStyle w:val="NoSpacing"/>
+        <w:numPr>
+          <w:ilvl w:val="0"/>
+          <w:numId w:val="30"/>
+        </w:numPr>
+      </w:pPr>
+      <w:proofErr w:type="gramStart"/>
+      <w:r>
+        <w:t>Next</w:t>
+      </w:r>
+      <w:proofErr w:type="gramEnd"/>
+      <w:r>
+        <w:t xml:space="preserve"> I did the following, created </w:t>
+      </w:r>
+      <w:proofErr w:type="spellStart"/>
+      <w:r>
+        <w:t>json</w:t>
+      </w:r>
+      <w:proofErr w:type="spellEnd"/>
+      <w:r>
+        <w:t xml:space="preserve"> package: </w:t>
+      </w:r>
+      <w:proofErr w:type="spellStart"/>
+      <w:r>
+        <w:rPr>
+          <w:b/>
+          <w:bCs/>
+        </w:rPr>
+        <w:t>npm</w:t>
+      </w:r>
+      <w:proofErr w:type="spellEnd"/>
+      <w:r>
+        <w:rPr>
+          <w:b/>
+          <w:bCs/>
+        </w:rPr>
+        <w:t xml:space="preserve"> </w:t>
+      </w:r>
+      <w:proofErr w:type="spellStart"/>
+      <w:r>
+        <w:rPr>
+          <w:b/>
+          <w:bCs/>
+        </w:rPr>
+        <w:t>init</w:t>
+      </w:r>
+      <w:proofErr w:type="spellEnd"/>
+      <w:r>
+        <w:rPr>
+          <w:b/>
+          <w:bCs/>
+        </w:rPr>
+        <w:t xml:space="preserve"> -y</w:t>
+      </w:r>
+    </w:p>
+    <w:p>
+      <w:pPr>
+        <w:pStyle w:val="NoSpacing"/>
+        <w:numPr>
+          <w:ilvl w:val="0"/>
+          <w:numId w:val="30"/>
+        </w:numPr>
+        <w:rPr>
+          <w:b/>
+          <w:bCs/>
+        </w:rPr>
+      </w:pPr>
+      <w:proofErr w:type="gramStart"/>
+      <w:r>
+        <w:t>Next</w:t>
+      </w:r>
+      <w:proofErr w:type="gramEnd"/>
+      <w:r>
+        <w:t xml:space="preserve"> I Installed the modules: </w:t>
+      </w:r>
+      <w:proofErr w:type="spellStart"/>
+      <w:r>
+        <w:rPr>
+          <w:b/>
+          <w:bCs/>
+        </w:rPr>
+        <w:t>npm</w:t>
+      </w:r>
+      <w:proofErr w:type="spellEnd"/>
+      <w:r>
+        <w:rPr>
+          <w:b/>
+          <w:bCs/>
+        </w:rPr>
+        <w:t xml:space="preserve"> install express </w:t>
+      </w:r>
+      <w:proofErr w:type="spellStart"/>
+      <w:r>
+        <w:rPr>
+          <w:b/>
+          <w:bCs/>
+        </w:rPr>
+        <w:t>mongodb</w:t>
+      </w:r>
+      <w:proofErr w:type="spellEnd"/>
+      <w:r>
+        <w:rPr>
+          <w:b/>
+          <w:bCs/>
+        </w:rPr>
+        <w:t xml:space="preserve"> body-parser </w:t>
+      </w:r>
+    </w:p>
+    <w:p/>
+    <w:p>
+      <w:r>
+        <w:t>Contents of my index.html file</w:t>
+      </w:r>
+    </w:p>
+    <w:p>
+      <w:pPr>
+        <w:rPr>
+          <w:b/>
+          <w:bCs/>
+        </w:rPr>
+      </w:pPr>
+      <w:r>
+        <w:rPr>
+          <w:b/>
+          <w:bCs/>
+        </w:rPr>
+        <w:t>Does that make sense. Yes or no.</w:t>
+      </w:r>
+    </w:p>
+    <w:p>
+      <w:r>
+        <w:t xml:space="preserve">Contents of my </w:t>
+      </w:r>
+      <w:r>
+        <w:t xml:space="preserve">server.js </w:t>
+      </w:r>
+      <w:r>
+        <w:t>file</w:t>
+      </w:r>
+    </w:p>
+    <w:p>
+      <w:r>
+        <w:t xml:space="preserve">Contents of my </w:t>
+      </w:r>
+      <w:r>
+        <w:t>index</w:t>
+      </w:r>
+      <w:r>
+        <w:t>.</w:t>
+      </w:r>
+      <w:r>
+        <w:t>js</w:t>
+      </w:r>
+      <w:r>
+        <w:t xml:space="preserve"> file</w:t>
+      </w:r>
+    </w:p>
+    <w:p/>
+    <w:p/>
+    <w:p/>
+    <w:p/>
+    <w:p/>
+    <w:p/>
     <w:sectPr>
       <w:pgSz w:w="11906" w:h="16838"/>
       <w:pgMar w:top="1440" w:right="1440" w:bottom="1440" w:left="1440" w:header="708" w:footer="708" w:gutter="0"/>
@@ -22924,6 +23122,7 @@
   <w:style w:type="character" w:default="1" w:styleId="DefaultParagraphFont">
     <w:name w:val="Default Paragraph Font"/>
     <w:uiPriority w:val="1"/>
+    <w:semiHidden/>
     <w:unhideWhenUsed/>
   </w:style>
   <w:style w:type="table" w:default="1" w:styleId="TableNormal">

</xml_diff>